<commit_message>
a page too long
</commit_message>
<xml_diff>
--- a/manuscript/revision1/ResponseToReviews.docx
+++ b/manuscript/revision1/ResponseToReviews.docx
@@ -562,14 +562,6 @@
           <w:bCs/>
         </w:rPr>
       </w:pPr>
-    </w:p>
-    <w:p>
-      <w:pPr>
-        <w:rPr>
-          <w:b/>
-          <w:bCs/>
-        </w:rPr>
-      </w:pPr>
       <w:r>
         <w:rPr>
           <w:b/>
@@ -655,15 +647,6 @@
         <w:rPr>
           <w:b/>
           <w:bCs/>
-          <w:color w:val="2F5496" w:themeColor="accent1" w:themeShade="BF"/>
-        </w:rPr>
-      </w:pPr>
-    </w:p>
-    <w:p>
-      <w:pPr>
-        <w:rPr>
-          <w:b/>
-          <w:bCs/>
         </w:rPr>
       </w:pPr>
       <w:r>
@@ -878,6 +861,7 @@
     </w:p>
     <w:p>
       <w:r>
+        <w:lastRenderedPageBreak/>
         <w:t>1.</w:t>
       </w:r>
       <w:r>
@@ -960,15 +944,6 @@
         </w:rPr>
         <w:t>!</w:t>
       </w:r>
-    </w:p>
-    <w:p>
-      <w:pPr>
-        <w:rPr>
-          <w:b/>
-          <w:bCs/>
-          <w:color w:val="2F5496" w:themeColor="accent1" w:themeShade="BF"/>
-        </w:rPr>
-      </w:pPr>
     </w:p>
     <w:p>
       <w:pPr>
@@ -1523,17 +1498,230 @@
           <w:bCs/>
           <w:color w:val="2F5496" w:themeColor="accent1" w:themeShade="BF"/>
         </w:rPr>
+        <w:t xml:space="preserve">Munger, J. C., and J. H. Brown. 1981. Competition in Desert Rodents: An Experiment with Semipermeable </w:t>
+      </w:r>
+      <w:proofErr w:type="spellStart"/>
+      <w:r>
+        <w:rPr>
+          <w:b/>
+          <w:bCs/>
+          <w:color w:val="2F5496" w:themeColor="accent1" w:themeShade="BF"/>
+        </w:rPr>
+        <w:t>Exclosures</w:t>
+      </w:r>
+      <w:proofErr w:type="spellEnd"/>
+      <w:r>
+        <w:rPr>
+          <w:b/>
+          <w:bCs/>
+          <w:color w:val="2F5496" w:themeColor="accent1" w:themeShade="BF"/>
+        </w:rPr>
+        <w:t>. Science 211:510–512.</w:t>
+      </w:r>
+    </w:p>
+    <w:p>
+      <w:pPr>
+        <w:rPr>
+          <w:b/>
+          <w:bCs/>
+          <w:color w:val="2F5496" w:themeColor="accent1" w:themeShade="BF"/>
+        </w:rPr>
+      </w:pPr>
+    </w:p>
+    <w:p>
+      <w:pPr>
+        <w:rPr>
+          <w:b/>
+          <w:bCs/>
+        </w:rPr>
+      </w:pPr>
+      <w:r>
+        <w:rPr>
+          <w:b/>
+          <w:bCs/>
+        </w:rPr>
+        <w:t>COMMENT</w:t>
+      </w:r>
+    </w:p>
+    <w:p>
+      <w:r>
         <w:lastRenderedPageBreak/>
-        <w:t xml:space="preserve">Munger, J. C., and J. H. Brown. 1981. Competition in Desert Rodents: An Experiment with Semipermeable </w:t>
+        <w:t>1.</w:t>
+      </w:r>
+      <w:r>
+        <w:t xml:space="preserve">6 - L126-130: On these lines a description of the time periods used for comparison are presented. This description should explain in </w:t>
+      </w:r>
+      <w:proofErr w:type="gramStart"/>
+      <w:r>
+        <w:t>details</w:t>
+      </w:r>
+      <w:proofErr w:type="gramEnd"/>
+      <w:r>
+        <w:t xml:space="preserve"> why the boundaries of each time period was selected as they were.</w:t>
+      </w:r>
+    </w:p>
+    <w:p>
+      <w:pPr>
+        <w:rPr>
+          <w:b/>
+          <w:bCs/>
+          <w:color w:val="2F5496" w:themeColor="accent1" w:themeShade="BF"/>
+        </w:rPr>
+      </w:pPr>
+      <w:r>
+        <w:rPr>
+          <w:b/>
+          <w:bCs/>
+          <w:color w:val="2F5496" w:themeColor="accent1" w:themeShade="BF"/>
+        </w:rPr>
+        <w:t xml:space="preserve">Response: </w:t>
+      </w:r>
+    </w:p>
+    <w:p>
+      <w:pPr>
+        <w:rPr>
+          <w:b/>
+          <w:bCs/>
+          <w:color w:val="2F5496" w:themeColor="accent1" w:themeShade="BF"/>
+        </w:rPr>
+      </w:pPr>
+      <w:r>
+        <w:rPr>
+          <w:b/>
+          <w:bCs/>
+          <w:color w:val="2F5496" w:themeColor="accent1" w:themeShade="BF"/>
+        </w:rPr>
+        <w:t xml:space="preserve">We selected these time period boundaries following </w:t>
+      </w:r>
+      <w:r>
+        <w:rPr>
+          <w:b/>
+          <w:bCs/>
+          <w:color w:val="2F5496" w:themeColor="accent1" w:themeShade="BF"/>
+        </w:rPr>
+        <w:t>the demarcation points for</w:t>
+      </w:r>
+      <w:r>
+        <w:rPr>
+          <w:b/>
+          <w:bCs/>
+          <w:color w:val="2F5496" w:themeColor="accent1" w:themeShade="BF"/>
+        </w:rPr>
+        <w:t xml:space="preserve"> transitions in the rodent community</w:t>
+      </w:r>
+      <w:r>
+        <w:rPr>
+          <w:b/>
+          <w:bCs/>
+          <w:color w:val="2F5496" w:themeColor="accent1" w:themeShade="BF"/>
+        </w:rPr>
+        <w:t xml:space="preserve"> </w:t>
+      </w:r>
+      <w:r>
+        <w:rPr>
+          <w:b/>
+          <w:bCs/>
+          <w:color w:val="2F5496" w:themeColor="accent1" w:themeShade="BF"/>
+        </w:rPr>
+        <w:t xml:space="preserve">identified in previous studies </w:t>
+      </w:r>
+      <w:r>
+        <w:rPr>
+          <w:b/>
+          <w:bCs/>
+          <w:color w:val="2F5496" w:themeColor="accent1" w:themeShade="BF"/>
+          <w:highlight w:val="yellow"/>
+        </w:rPr>
+        <w:t>(</w:t>
+      </w:r>
+      <w:r>
+        <w:rPr>
+          <w:b/>
+          <w:bCs/>
+          <w:color w:val="2F5496" w:themeColor="accent1" w:themeShade="BF"/>
+          <w:highlight w:val="yellow"/>
+        </w:rPr>
+        <w:t>specifically, Bledsoe and Ernest 2019, for the first, and Christensen et al</w:t>
+      </w:r>
+      <w:r>
+        <w:rPr>
+          <w:b/>
+          <w:bCs/>
+          <w:color w:val="2F5496" w:themeColor="accent1" w:themeShade="BF"/>
+          <w:highlight w:val="yellow"/>
+        </w:rPr>
+        <w:t>.</w:t>
+      </w:r>
+      <w:r>
+        <w:rPr>
+          <w:b/>
+          <w:bCs/>
+          <w:color w:val="2F5496" w:themeColor="accent1" w:themeShade="BF"/>
+          <w:highlight w:val="yellow"/>
+        </w:rPr>
+        <w:t xml:space="preserve"> 2018, for the second</w:t>
+      </w:r>
+      <w:r>
+        <w:rPr>
+          <w:b/>
+          <w:bCs/>
+          <w:color w:val="2F5496" w:themeColor="accent1" w:themeShade="BF"/>
+          <w:highlight w:val="yellow"/>
+        </w:rPr>
+        <w:t>)</w:t>
+      </w:r>
+      <w:r>
+        <w:rPr>
+          <w:b/>
+          <w:bCs/>
+          <w:color w:val="2F5496" w:themeColor="accent1" w:themeShade="BF"/>
+        </w:rPr>
+        <w:t xml:space="preserve">. </w:t>
+      </w:r>
+      <w:r>
+        <w:rPr>
+          <w:b/>
+          <w:bCs/>
+          <w:color w:val="2F5496" w:themeColor="accent1" w:themeShade="BF"/>
+        </w:rPr>
+        <w:t>We explored using</w:t>
+      </w:r>
+      <w:r>
+        <w:rPr>
+          <w:b/>
+          <w:bCs/>
+          <w:color w:val="2F5496" w:themeColor="accent1" w:themeShade="BF"/>
+        </w:rPr>
+        <w:t xml:space="preserve"> slightly different </w:t>
+      </w:r>
+      <w:r>
+        <w:rPr>
+          <w:b/>
+          <w:bCs/>
+          <w:color w:val="2F5496" w:themeColor="accent1" w:themeShade="BF"/>
+        </w:rPr>
+        <w:t xml:space="preserve">boundaries (using the first observation of </w:t>
+      </w:r>
+      <w:r>
+        <w:rPr>
+          <w:b/>
+          <w:bCs/>
+          <w:i/>
+          <w:iCs/>
+          <w:color w:val="2F5496" w:themeColor="accent1" w:themeShade="BF"/>
+        </w:rPr>
+        <w:t xml:space="preserve">C. </w:t>
       </w:r>
       <w:proofErr w:type="spellStart"/>
       <w:r>
         <w:rPr>
           <w:b/>
           <w:bCs/>
-          <w:color w:val="2F5496" w:themeColor="accent1" w:themeShade="BF"/>
-        </w:rPr>
-        <w:t>Exclosures</w:t>
+          <w:i/>
+          <w:iCs/>
+          <w:color w:val="2F5496" w:themeColor="accent1" w:themeShade="BF"/>
+        </w:rPr>
+        <w:t>balieyi</w:t>
       </w:r>
       <w:proofErr w:type="spellEnd"/>
       <w:r>
@@ -1542,17 +1730,125 @@
           <w:bCs/>
           <w:color w:val="2F5496" w:themeColor="accent1" w:themeShade="BF"/>
         </w:rPr>
-        <w:t>. Science 211:510–512.</w:t>
-      </w:r>
-    </w:p>
-    <w:p>
-      <w:pPr>
-        <w:rPr>
-          <w:b/>
-          <w:bCs/>
-          <w:color w:val="2F5496" w:themeColor="accent1" w:themeShade="BF"/>
-        </w:rPr>
-      </w:pPr>
+        <w:t xml:space="preserve"> at the site as the first </w:t>
+      </w:r>
+      <w:proofErr w:type="gramStart"/>
+      <w:r>
+        <w:rPr>
+          <w:b/>
+          <w:bCs/>
+          <w:color w:val="2F5496" w:themeColor="accent1" w:themeShade="BF"/>
+        </w:rPr>
+        <w:t>boundary, and</w:t>
+      </w:r>
+      <w:proofErr w:type="gramEnd"/>
+      <w:r>
+        <w:rPr>
+          <w:b/>
+          <w:bCs/>
+          <w:color w:val="2F5496" w:themeColor="accent1" w:themeShade="BF"/>
+        </w:rPr>
+        <w:t xml:space="preserve"> exploring an 18-month window corresponding to the 95% credible interval for the timing of the second boundary)</w:t>
+      </w:r>
+      <w:r>
+        <w:rPr>
+          <w:b/>
+          <w:bCs/>
+          <w:color w:val="2F5496" w:themeColor="accent1" w:themeShade="BF"/>
+        </w:rPr>
+        <w:t xml:space="preserve"> </w:t>
+      </w:r>
+      <w:r>
+        <w:rPr>
+          <w:b/>
+          <w:bCs/>
+          <w:color w:val="2F5496" w:themeColor="accent1" w:themeShade="BF"/>
+        </w:rPr>
+        <w:t>and found that this did</w:t>
+      </w:r>
+      <w:r>
+        <w:rPr>
+          <w:b/>
+          <w:bCs/>
+          <w:color w:val="2F5496" w:themeColor="accent1" w:themeShade="BF"/>
+        </w:rPr>
+        <w:t xml:space="preserve"> not have a qualitative effect on the </w:t>
+      </w:r>
+      <w:r>
+        <w:rPr>
+          <w:b/>
+          <w:bCs/>
+          <w:color w:val="2F5496" w:themeColor="accent1" w:themeShade="BF"/>
+        </w:rPr>
+        <w:t xml:space="preserve">overall </w:t>
+      </w:r>
+      <w:r>
+        <w:rPr>
+          <w:b/>
+          <w:bCs/>
+          <w:color w:val="2F5496" w:themeColor="accent1" w:themeShade="BF"/>
+        </w:rPr>
+        <w:t xml:space="preserve">results. </w:t>
+      </w:r>
+      <w:r>
+        <w:rPr>
+          <w:b/>
+          <w:bCs/>
+          <w:color w:val="2F5496" w:themeColor="accent1" w:themeShade="BF"/>
+        </w:rPr>
+        <w:t xml:space="preserve">We have expanded the </w:t>
+      </w:r>
+      <w:r>
+        <w:rPr>
+          <w:b/>
+          <w:bCs/>
+          <w:color w:val="2F5496" w:themeColor="accent1" w:themeShade="BF"/>
+        </w:rPr>
+        <w:t>discussion of</w:t>
+      </w:r>
+      <w:r>
+        <w:rPr>
+          <w:b/>
+          <w:bCs/>
+          <w:color w:val="2F5496" w:themeColor="accent1" w:themeShade="BF"/>
+        </w:rPr>
+        <w:t xml:space="preserve"> the choice of time-period boundaries in the text </w:t>
+      </w:r>
+      <w:r>
+        <w:rPr>
+          <w:b/>
+          <w:bCs/>
+          <w:color w:val="2F5496" w:themeColor="accent1" w:themeShade="BF"/>
+          <w:highlight w:val="yellow"/>
+        </w:rPr>
+        <w:t>(lines</w:t>
+      </w:r>
+      <w:r>
+        <w:rPr>
+          <w:b/>
+          <w:bCs/>
+          <w:color w:val="2F5496" w:themeColor="accent1" w:themeShade="BF"/>
+          <w:highlight w:val="yellow"/>
+        </w:rPr>
+        <w:t xml:space="preserve"> 128-134</w:t>
+      </w:r>
+      <w:r>
+        <w:rPr>
+          <w:b/>
+          <w:bCs/>
+          <w:color w:val="2F5496" w:themeColor="accent1" w:themeShade="BF"/>
+          <w:highlight w:val="yellow"/>
+        </w:rPr>
+        <w:t>).</w:t>
+      </w:r>
+      <w:r>
+        <w:rPr>
+          <w:b/>
+          <w:bCs/>
+          <w:color w:val="2F5496" w:themeColor="accent1" w:themeShade="BF"/>
+        </w:rPr>
+        <w:t xml:space="preserve"> </w:t>
+      </w:r>
     </w:p>
     <w:p>
       <w:pPr>
@@ -1570,19 +1866,138 @@
       </w:r>
     </w:p>
     <w:p>
+      <w:pPr>
+        <w:rPr>
+          <w:b/>
+          <w:bCs/>
+          <w:color w:val="2F5496" w:themeColor="accent1" w:themeShade="BF"/>
+        </w:rPr>
+      </w:pPr>
       <w:r>
         <w:t>1.</w:t>
       </w:r>
       <w:r>
-        <w:t xml:space="preserve">6 - L126-130: On these lines a description of the time periods used for comparison are presented. This description should explain in </w:t>
+        <w:t>7 - L131: “5.69 * (m^0.75)”. In the context of the study, it is important to explain the meaning of this equation and of the different values in this equation.</w:t>
+      </w:r>
+      <w:r>
+        <w:rPr>
+          <w:b/>
+          <w:bCs/>
+          <w:color w:val="2F5496" w:themeColor="accent1" w:themeShade="BF"/>
+        </w:rPr>
+        <w:t xml:space="preserve"> </w:t>
+      </w:r>
+    </w:p>
+    <w:p>
+      <w:pPr>
+        <w:rPr>
+          <w:b/>
+          <w:bCs/>
+          <w:color w:val="2F5496" w:themeColor="accent1" w:themeShade="BF"/>
+        </w:rPr>
+      </w:pPr>
+      <w:r>
+        <w:rPr>
+          <w:b/>
+          <w:bCs/>
+          <w:color w:val="2F5496" w:themeColor="accent1" w:themeShade="BF"/>
+        </w:rPr>
+        <w:t xml:space="preserve">Response: </w:t>
+      </w:r>
+    </w:p>
+    <w:p>
+      <w:pPr>
+        <w:rPr>
+          <w:b/>
+          <w:bCs/>
+          <w:color w:val="2F5496" w:themeColor="accent1" w:themeShade="BF"/>
+        </w:rPr>
+      </w:pPr>
+      <w:r>
+        <w:rPr>
+          <w:b/>
+          <w:bCs/>
+          <w:color w:val="2F5496" w:themeColor="accent1" w:themeShade="BF"/>
+        </w:rPr>
+        <w:t xml:space="preserve">We have expanded the explanation of this metabolic scaling relationship </w:t>
+      </w:r>
+      <w:r>
+        <w:rPr>
+          <w:b/>
+          <w:bCs/>
+          <w:color w:val="2F5496" w:themeColor="accent1" w:themeShade="BF"/>
+          <w:highlight w:val="yellow"/>
+        </w:rPr>
+        <w:t>(line</w:t>
+      </w:r>
+      <w:r>
+        <w:rPr>
+          <w:b/>
+          <w:bCs/>
+          <w:color w:val="2F5496" w:themeColor="accent1" w:themeShade="BF"/>
+          <w:highlight w:val="yellow"/>
+        </w:rPr>
+        <w:t>s 146-147</w:t>
+      </w:r>
+      <w:r>
+        <w:rPr>
+          <w:b/>
+          <w:bCs/>
+          <w:color w:val="2F5496" w:themeColor="accent1" w:themeShade="BF"/>
+          <w:highlight w:val="yellow"/>
+        </w:rPr>
+        <w:t>).</w:t>
+      </w:r>
+    </w:p>
+    <w:p>
+      <w:pPr>
+        <w:rPr>
+          <w:b/>
+          <w:bCs/>
+        </w:rPr>
+      </w:pPr>
+      <w:r>
+        <w:rPr>
+          <w:b/>
+          <w:bCs/>
+        </w:rPr>
+        <w:t>COMMENT</w:t>
+      </w:r>
+    </w:p>
+    <w:p>
+      <w:r>
+        <w:t>1.</w:t>
+      </w:r>
+      <w:r>
+        <w:t xml:space="preserve">8 - L153: “... using the form response ~ time period + CORCAR1(census </w:t>
       </w:r>
       <w:proofErr w:type="gramStart"/>
       <w:r>
-        <w:t>details</w:t>
+        <w:t>period)...</w:t>
       </w:r>
       <w:proofErr w:type="gramEnd"/>
       <w:r>
-        <w:t xml:space="preserve"> why the boundaries of each time period was selected as they were.</w:t>
+        <w:t>”</w:t>
+      </w:r>
+    </w:p>
+    <w:p>
+      <w:pPr>
+        <w:rPr>
+          <w:b/>
+          <w:bCs/>
+          <w:color w:val="2F5496" w:themeColor="accent1" w:themeShade="BF"/>
+        </w:rPr>
+      </w:pPr>
+      <w:r>
+        <w:t>What does this mean exactly? Especially the CORCAR1() part. This would be clearer if mathematical equations were used to describe the model instead of R code.</w:t>
+      </w:r>
+      <w:r>
+        <w:rPr>
+          <w:b/>
+          <w:bCs/>
+          <w:color w:val="2F5496" w:themeColor="accent1" w:themeShade="BF"/>
+        </w:rPr>
+        <w:t xml:space="preserve"> </w:t>
       </w:r>
     </w:p>
     <w:p>
@@ -1616,23 +2031,109 @@
           <w:bCs/>
           <w:color w:val="2F5496" w:themeColor="accent1" w:themeShade="BF"/>
         </w:rPr>
-        <w:t xml:space="preserve">We selected these time period boundaries following </w:t>
-      </w:r>
-      <w:r>
-        <w:rPr>
-          <w:b/>
-          <w:bCs/>
-          <w:color w:val="2F5496" w:themeColor="accent1" w:themeShade="BF"/>
-        </w:rPr>
-        <w:t>the demarcation points for</w:t>
-      </w:r>
-      <w:r>
-        <w:rPr>
-          <w:b/>
-          <w:bCs/>
-          <w:color w:val="2F5496" w:themeColor="accent1" w:themeShade="BF"/>
-        </w:rPr>
-        <w:t xml:space="preserve"> transitions in the rodent community</w:t>
+        <w:t xml:space="preserve">Thank you for raising this question; </w:t>
+      </w:r>
+      <w:proofErr w:type="gramStart"/>
+      <w:r>
+        <w:rPr>
+          <w:b/>
+          <w:bCs/>
+          <w:color w:val="2F5496" w:themeColor="accent1" w:themeShade="BF"/>
+        </w:rPr>
+        <w:t>it is clear that we</w:t>
+      </w:r>
+      <w:proofErr w:type="gramEnd"/>
+      <w:r>
+        <w:rPr>
+          <w:b/>
+          <w:bCs/>
+          <w:color w:val="2F5496" w:themeColor="accent1" w:themeShade="BF"/>
+        </w:rPr>
+        <w:t xml:space="preserve"> did not sufficiently explain our rationale for incorporating temporal autocorrelation into the models where possible. </w:t>
+      </w:r>
+      <w:r>
+        <w:rPr>
+          <w:b/>
+          <w:bCs/>
+          <w:color w:val="2F5496" w:themeColor="accent1" w:themeShade="BF"/>
+        </w:rPr>
+        <w:t xml:space="preserve">Our data consists of monthly censuses, which are then combined into decadal-scale time periods for analysis. There is temporal autocorrelation between values for census that are close to each other in time. To account for this, we included a temporal autocorrelation </w:t>
+      </w:r>
+      <w:r>
+        <w:rPr>
+          <w:b/>
+          <w:bCs/>
+          <w:color w:val="2F5496" w:themeColor="accent1" w:themeShade="BF"/>
+        </w:rPr>
+        <w:t xml:space="preserve">error </w:t>
+      </w:r>
+      <w:r>
+        <w:rPr>
+          <w:b/>
+          <w:bCs/>
+          <w:color w:val="2F5496" w:themeColor="accent1" w:themeShade="BF"/>
+        </w:rPr>
+        <w:t>structure with a lag of 1 time step in our analyses of compensation and total energy use; this is implemented in R via the `CORCAR1</w:t>
+      </w:r>
+      <w:proofErr w:type="gramStart"/>
+      <w:r>
+        <w:rPr>
+          <w:b/>
+          <w:bCs/>
+          <w:color w:val="2F5496" w:themeColor="accent1" w:themeShade="BF"/>
+        </w:rPr>
+        <w:t>()`</w:t>
+      </w:r>
+      <w:proofErr w:type="gramEnd"/>
+      <w:r>
+        <w:rPr>
+          <w:b/>
+          <w:bCs/>
+          <w:color w:val="2F5496" w:themeColor="accent1" w:themeShade="BF"/>
+        </w:rPr>
+        <w:t xml:space="preserve"> constructor for generalized least squares models fit with the `</w:t>
+      </w:r>
+      <w:proofErr w:type="spellStart"/>
+      <w:r>
+        <w:rPr>
+          <w:b/>
+          <w:bCs/>
+          <w:color w:val="2F5496" w:themeColor="accent1" w:themeShade="BF"/>
+        </w:rPr>
+        <w:t>nlme</w:t>
+      </w:r>
+      <w:proofErr w:type="spellEnd"/>
+      <w:r>
+        <w:rPr>
+          <w:b/>
+          <w:bCs/>
+          <w:color w:val="2F5496" w:themeColor="accent1" w:themeShade="BF"/>
+        </w:rPr>
+        <w:t xml:space="preserve">` package. </w:t>
+      </w:r>
+      <w:r>
+        <w:rPr>
+          <w:b/>
+          <w:bCs/>
+          <w:color w:val="2F5496" w:themeColor="accent1" w:themeShade="BF"/>
+        </w:rPr>
+        <w:t>Accounting for</w:t>
+      </w:r>
+      <w:r>
+        <w:rPr>
+          <w:b/>
+          <w:bCs/>
+          <w:color w:val="2F5496" w:themeColor="accent1" w:themeShade="BF"/>
+        </w:rPr>
+        <w:t xml:space="preserve"> temporal autocorrelation improves model fit </w:t>
+      </w:r>
+      <w:r>
+        <w:rPr>
+          <w:b/>
+          <w:bCs/>
+          <w:color w:val="2F5496" w:themeColor="accent1" w:themeShade="BF"/>
+        </w:rPr>
+        <w:t>considerably</w:t>
       </w:r>
       <w:r>
         <w:rPr>
@@ -1648,7 +2149,15 @@
           <w:bCs/>
           <w:color w:val="2F5496" w:themeColor="accent1" w:themeShade="BF"/>
         </w:rPr>
-        <w:t xml:space="preserve">identified in previous studies </w:t>
+        <w:t>(see Supplement S1, S3, S4)</w:t>
+      </w:r>
+      <w:r>
+        <w:rPr>
+          <w:b/>
+          <w:bCs/>
+          <w:color w:val="2F5496" w:themeColor="accent1" w:themeShade="BF"/>
+        </w:rPr>
+        <w:t>. We have expanded our explanation of the inclusion of temporal autocorrelation in the main text (</w:t>
       </w:r>
       <w:r>
         <w:rPr>
@@ -1657,48 +2166,177 @@
           <w:color w:val="2F5496" w:themeColor="accent1" w:themeShade="BF"/>
           <w:highlight w:val="yellow"/>
         </w:rPr>
-        <w:t>(</w:t>
-      </w:r>
-      <w:r>
-        <w:rPr>
-          <w:b/>
-          <w:bCs/>
-          <w:color w:val="2F5496" w:themeColor="accent1" w:themeShade="BF"/>
-          <w:highlight w:val="yellow"/>
-        </w:rPr>
-        <w:t>specifically, Bledsoe and Ernest 2019, for the first, and Christensen et al</w:t>
-      </w:r>
-      <w:r>
-        <w:rPr>
-          <w:b/>
-          <w:bCs/>
-          <w:color w:val="2F5496" w:themeColor="accent1" w:themeShade="BF"/>
-          <w:highlight w:val="yellow"/>
-        </w:rPr>
-        <w:t>.</w:t>
-      </w:r>
-      <w:r>
-        <w:rPr>
-          <w:b/>
-          <w:bCs/>
-          <w:color w:val="2F5496" w:themeColor="accent1" w:themeShade="BF"/>
-          <w:highlight w:val="yellow"/>
-        </w:rPr>
-        <w:t xml:space="preserve"> 2018, for the second</w:t>
-      </w:r>
-      <w:r>
-        <w:rPr>
-          <w:b/>
-          <w:bCs/>
-          <w:color w:val="2F5496" w:themeColor="accent1" w:themeShade="BF"/>
-          <w:highlight w:val="yellow"/>
-        </w:rPr>
-        <w:t>)</w:t>
-      </w:r>
-      <w:r>
-        <w:rPr>
-          <w:b/>
-          <w:bCs/>
+        <w:t>lines</w:t>
+      </w:r>
+      <w:r>
+        <w:rPr>
+          <w:b/>
+          <w:bCs/>
+          <w:color w:val="2F5496" w:themeColor="accent1" w:themeShade="BF"/>
+        </w:rPr>
+        <w:t xml:space="preserve"> 175-182</w:t>
+      </w:r>
+      <w:r>
+        <w:rPr>
+          <w:b/>
+          <w:bCs/>
+          <w:color w:val="2F5496" w:themeColor="accent1" w:themeShade="BF"/>
+        </w:rPr>
+        <w:t>) and supplement (Appendix S1, S3, S4)</w:t>
+      </w:r>
+      <w:r>
+        <w:rPr>
+          <w:b/>
+          <w:bCs/>
+          <w:color w:val="2F5496" w:themeColor="accent1" w:themeShade="BF"/>
+        </w:rPr>
+        <w:t xml:space="preserve">, and direct readers to the online data and code repositories for details of the code. </w:t>
+      </w:r>
+    </w:p>
+    <w:p>
+      <w:pPr>
+        <w:rPr>
+          <w:b/>
+          <w:bCs/>
+          <w:iCs/>
+          <w:color w:val="2F5496" w:themeColor="accent1" w:themeShade="BF"/>
+        </w:rPr>
+      </w:pPr>
+      <w:r>
+        <w:rPr>
+          <w:b/>
+          <w:bCs/>
+          <w:color w:val="2F5496" w:themeColor="accent1" w:themeShade="BF"/>
+        </w:rPr>
+        <w:t xml:space="preserve">We note that we were unable to incorporate temporal autocorrelation into our models for </w:t>
+      </w:r>
+      <w:proofErr w:type="spellStart"/>
+      <w:r>
+        <w:rPr>
+          <w:b/>
+          <w:bCs/>
+          <w:i/>
+          <w:iCs/>
+          <w:color w:val="2F5496" w:themeColor="accent1" w:themeShade="BF"/>
+        </w:rPr>
+        <w:t>Dipodomys</w:t>
+      </w:r>
+      <w:proofErr w:type="spellEnd"/>
+      <w:r>
+        <w:rPr>
+          <w:b/>
+          <w:bCs/>
+          <w:i/>
+          <w:iCs/>
+          <w:color w:val="2F5496" w:themeColor="accent1" w:themeShade="BF"/>
+        </w:rPr>
+        <w:t xml:space="preserve"> </w:t>
+      </w:r>
+      <w:r>
+        <w:rPr>
+          <w:b/>
+          <w:bCs/>
+          <w:color w:val="2F5496" w:themeColor="accent1" w:themeShade="BF"/>
+        </w:rPr>
+        <w:t xml:space="preserve">or </w:t>
+      </w:r>
+      <w:r>
+        <w:rPr>
+          <w:b/>
+          <w:bCs/>
+          <w:i/>
+          <w:color w:val="2F5496" w:themeColor="accent1" w:themeShade="BF"/>
+        </w:rPr>
+        <w:t xml:space="preserve">C. </w:t>
+      </w:r>
+      <w:proofErr w:type="spellStart"/>
+      <w:r>
+        <w:rPr>
+          <w:b/>
+          <w:bCs/>
+          <w:i/>
+          <w:color w:val="2F5496" w:themeColor="accent1" w:themeShade="BF"/>
+        </w:rPr>
+        <w:t>baileyi</w:t>
+      </w:r>
+      <w:proofErr w:type="spellEnd"/>
+      <w:r>
+        <w:rPr>
+          <w:b/>
+          <w:bCs/>
+          <w:iCs/>
+          <w:color w:val="2F5496" w:themeColor="accent1" w:themeShade="BF"/>
+        </w:rPr>
+        <w:t xml:space="preserve"> proportional energy use, because we prioritized using the appropriate model family over including autocorrelation, and we were not successful in finding methods implemented in R for incorporating </w:t>
+      </w:r>
+      <w:r>
+        <w:rPr>
+          <w:b/>
+          <w:bCs/>
+          <w:iCs/>
+          <w:color w:val="2F5496" w:themeColor="accent1" w:themeShade="BF"/>
+        </w:rPr>
+        <w:t>temporal</w:t>
+      </w:r>
+      <w:r>
+        <w:rPr>
+          <w:b/>
+          <w:bCs/>
+          <w:iCs/>
+          <w:color w:val="2F5496" w:themeColor="accent1" w:themeShade="BF"/>
+        </w:rPr>
+        <w:t xml:space="preserve"> autocorrelation in</w:t>
+      </w:r>
+      <w:r>
+        <w:rPr>
+          <w:b/>
+          <w:bCs/>
+          <w:iCs/>
+          <w:color w:val="2F5496" w:themeColor="accent1" w:themeShade="BF"/>
+        </w:rPr>
+        <w:t>to</w:t>
+      </w:r>
+      <w:r>
+        <w:rPr>
+          <w:b/>
+          <w:bCs/>
+          <w:iCs/>
+          <w:color w:val="2F5496" w:themeColor="accent1" w:themeShade="BF"/>
+        </w:rPr>
+        <w:t xml:space="preserve"> </w:t>
+      </w:r>
+      <w:r>
+        <w:rPr>
+          <w:b/>
+          <w:bCs/>
+          <w:iCs/>
+          <w:color w:val="2F5496" w:themeColor="accent1" w:themeShade="BF"/>
+        </w:rPr>
+        <w:t xml:space="preserve">binomial </w:t>
+      </w:r>
+      <w:r>
+        <w:rPr>
+          <w:b/>
+          <w:bCs/>
+          <w:iCs/>
+          <w:color w:val="2F5496" w:themeColor="accent1" w:themeShade="BF"/>
+        </w:rPr>
+        <w:t>generalized linear models</w:t>
+      </w:r>
+      <w:r>
+        <w:rPr>
+          <w:b/>
+          <w:bCs/>
+          <w:iCs/>
+          <w:color w:val="2F5496" w:themeColor="accent1" w:themeShade="BF"/>
+        </w:rPr>
+        <w:t xml:space="preserve"> (appropriate for proportion data bounded 0-1)</w:t>
+      </w:r>
+      <w:r>
+        <w:rPr>
+          <w:b/>
+          <w:bCs/>
+          <w:iCs/>
           <w:color w:val="2F5496" w:themeColor="accent1" w:themeShade="BF"/>
         </w:rPr>
         <w:t xml:space="preserve">. </w:t>
@@ -1707,743 +2345,70 @@
         <w:rPr>
           <w:b/>
           <w:bCs/>
-          <w:color w:val="2F5496" w:themeColor="accent1" w:themeShade="BF"/>
-        </w:rPr>
-        <w:t>We explored using</w:t>
-      </w:r>
-      <w:r>
-        <w:rPr>
-          <w:b/>
-          <w:bCs/>
-          <w:color w:val="2F5496" w:themeColor="accent1" w:themeShade="BF"/>
-        </w:rPr>
-        <w:t xml:space="preserve"> slightly different </w:t>
-      </w:r>
-      <w:r>
-        <w:rPr>
-          <w:b/>
-          <w:bCs/>
-          <w:color w:val="2F5496" w:themeColor="accent1" w:themeShade="BF"/>
-        </w:rPr>
-        <w:t xml:space="preserve">boundaries (using the first observation of </w:t>
-      </w:r>
-      <w:r>
-        <w:rPr>
-          <w:b/>
-          <w:bCs/>
-          <w:i/>
-          <w:iCs/>
-          <w:color w:val="2F5496" w:themeColor="accent1" w:themeShade="BF"/>
-        </w:rPr>
-        <w:t xml:space="preserve">C. </w:t>
-      </w:r>
-      <w:proofErr w:type="spellStart"/>
-      <w:r>
-        <w:rPr>
-          <w:b/>
-          <w:bCs/>
-          <w:i/>
-          <w:iCs/>
-          <w:color w:val="2F5496" w:themeColor="accent1" w:themeShade="BF"/>
-        </w:rPr>
-        <w:t>balieyi</w:t>
-      </w:r>
-      <w:proofErr w:type="spellEnd"/>
-      <w:r>
-        <w:rPr>
-          <w:b/>
-          <w:bCs/>
-          <w:color w:val="2F5496" w:themeColor="accent1" w:themeShade="BF"/>
-        </w:rPr>
-        <w:t xml:space="preserve"> at the site as the first </w:t>
-      </w:r>
-      <w:proofErr w:type="gramStart"/>
-      <w:r>
-        <w:rPr>
-          <w:b/>
-          <w:bCs/>
-          <w:color w:val="2F5496" w:themeColor="accent1" w:themeShade="BF"/>
-        </w:rPr>
-        <w:t>boundary, and</w:t>
-      </w:r>
-      <w:proofErr w:type="gramEnd"/>
-      <w:r>
-        <w:rPr>
-          <w:b/>
-          <w:bCs/>
-          <w:color w:val="2F5496" w:themeColor="accent1" w:themeShade="BF"/>
-        </w:rPr>
-        <w:t xml:space="preserve"> exploring an 18-month window corresponding to the 95% credible interval for the timing of the second boundary)</w:t>
-      </w:r>
-      <w:r>
-        <w:rPr>
-          <w:b/>
-          <w:bCs/>
-          <w:color w:val="2F5496" w:themeColor="accent1" w:themeShade="BF"/>
-        </w:rPr>
-        <w:t xml:space="preserve"> </w:t>
-      </w:r>
-      <w:r>
-        <w:rPr>
-          <w:b/>
-          <w:bCs/>
-          <w:color w:val="2F5496" w:themeColor="accent1" w:themeShade="BF"/>
-        </w:rPr>
-        <w:t>and found that this did</w:t>
-      </w:r>
-      <w:r>
-        <w:rPr>
-          <w:b/>
-          <w:bCs/>
-          <w:color w:val="2F5496" w:themeColor="accent1" w:themeShade="BF"/>
-        </w:rPr>
-        <w:t xml:space="preserve"> not have a qualitative effect on the </w:t>
-      </w:r>
-      <w:r>
-        <w:rPr>
-          <w:b/>
-          <w:bCs/>
-          <w:color w:val="2F5496" w:themeColor="accent1" w:themeShade="BF"/>
-        </w:rPr>
-        <w:t xml:space="preserve">overall </w:t>
-      </w:r>
-      <w:r>
-        <w:rPr>
-          <w:b/>
-          <w:bCs/>
-          <w:color w:val="2F5496" w:themeColor="accent1" w:themeShade="BF"/>
-        </w:rPr>
-        <w:t xml:space="preserve">results. </w:t>
-      </w:r>
-      <w:r>
-        <w:rPr>
-          <w:b/>
-          <w:bCs/>
-          <w:color w:val="2F5496" w:themeColor="accent1" w:themeShade="BF"/>
-        </w:rPr>
-        <w:t xml:space="preserve">We have expanded the </w:t>
-      </w:r>
-      <w:r>
-        <w:rPr>
-          <w:b/>
-          <w:bCs/>
-          <w:color w:val="2F5496" w:themeColor="accent1" w:themeShade="BF"/>
-        </w:rPr>
-        <w:t>discussion of</w:t>
-      </w:r>
-      <w:r>
-        <w:rPr>
-          <w:b/>
-          <w:bCs/>
-          <w:color w:val="2F5496" w:themeColor="accent1" w:themeShade="BF"/>
-        </w:rPr>
-        <w:t xml:space="preserve"> the choice of time-period boundaries in the text </w:t>
-      </w:r>
-      <w:r>
-        <w:rPr>
-          <w:b/>
-          <w:bCs/>
-          <w:color w:val="2F5496" w:themeColor="accent1" w:themeShade="BF"/>
-          <w:highlight w:val="yellow"/>
-        </w:rPr>
-        <w:t>(lines</w:t>
-      </w:r>
-      <w:r>
-        <w:rPr>
-          <w:b/>
-          <w:bCs/>
-          <w:color w:val="2F5496" w:themeColor="accent1" w:themeShade="BF"/>
-          <w:highlight w:val="yellow"/>
-        </w:rPr>
-        <w:t xml:space="preserve"> 128-134</w:t>
-      </w:r>
-      <w:r>
-        <w:rPr>
-          <w:b/>
-          <w:bCs/>
-          <w:color w:val="2F5496" w:themeColor="accent1" w:themeShade="BF"/>
-          <w:highlight w:val="yellow"/>
-        </w:rPr>
-        <w:t>).</w:t>
-      </w:r>
-      <w:r>
-        <w:rPr>
-          <w:b/>
-          <w:bCs/>
-          <w:color w:val="2F5496" w:themeColor="accent1" w:themeShade="BF"/>
-        </w:rPr>
-        <w:t xml:space="preserve"> </w:t>
-      </w:r>
-    </w:p>
-    <w:p>
-      <w:pPr>
-        <w:rPr>
-          <w:b/>
-          <w:bCs/>
-          <w:color w:val="2F5496" w:themeColor="accent1" w:themeShade="BF"/>
-        </w:rPr>
-      </w:pPr>
-    </w:p>
-    <w:p>
-      <w:pPr>
-        <w:rPr>
-          <w:b/>
-          <w:bCs/>
-        </w:rPr>
-      </w:pPr>
-      <w:r>
-        <w:rPr>
-          <w:b/>
-          <w:bCs/>
-        </w:rPr>
-        <w:t>COMMENT</w:t>
-      </w:r>
-    </w:p>
-    <w:p/>
-    <w:p>
-      <w:pPr>
-        <w:rPr>
-          <w:b/>
-          <w:bCs/>
-          <w:color w:val="2F5496" w:themeColor="accent1" w:themeShade="BF"/>
-        </w:rPr>
-      </w:pPr>
-      <w:r>
-        <w:t>1.</w:t>
-      </w:r>
-      <w:r>
-        <w:t>7 - L131: “5.69 * (m^0.75)”. In the context of the study, it is important to explain the meaning of this equation and of the different values in this equation.</w:t>
-      </w:r>
-      <w:r>
-        <w:rPr>
-          <w:b/>
-          <w:bCs/>
-          <w:color w:val="2F5496" w:themeColor="accent1" w:themeShade="BF"/>
-        </w:rPr>
-        <w:t xml:space="preserve"> </w:t>
-      </w:r>
-    </w:p>
-    <w:p>
-      <w:pPr>
-        <w:rPr>
-          <w:b/>
-          <w:bCs/>
-          <w:color w:val="2F5496" w:themeColor="accent1" w:themeShade="BF"/>
-        </w:rPr>
-      </w:pPr>
-      <w:r>
-        <w:rPr>
-          <w:b/>
-          <w:bCs/>
-          <w:color w:val="2F5496" w:themeColor="accent1" w:themeShade="BF"/>
-        </w:rPr>
-        <w:t xml:space="preserve">Response: </w:t>
-      </w:r>
-    </w:p>
-    <w:p>
-      <w:pPr>
-        <w:rPr>
-          <w:b/>
-          <w:bCs/>
-          <w:color w:val="2F5496" w:themeColor="accent1" w:themeShade="BF"/>
-        </w:rPr>
-      </w:pPr>
-      <w:r>
-        <w:rPr>
-          <w:b/>
-          <w:bCs/>
-          <w:color w:val="2F5496" w:themeColor="accent1" w:themeShade="BF"/>
-        </w:rPr>
-        <w:t xml:space="preserve">We have expanded the explanation of this metabolic scaling relationship </w:t>
-      </w:r>
-      <w:r>
-        <w:rPr>
-          <w:b/>
-          <w:bCs/>
-          <w:color w:val="2F5496" w:themeColor="accent1" w:themeShade="BF"/>
-          <w:highlight w:val="yellow"/>
-        </w:rPr>
-        <w:t>(line</w:t>
-      </w:r>
-      <w:r>
-        <w:rPr>
-          <w:b/>
-          <w:bCs/>
-          <w:color w:val="2F5496" w:themeColor="accent1" w:themeShade="BF"/>
-          <w:highlight w:val="yellow"/>
-        </w:rPr>
-        <w:t>s 146-147</w:t>
-      </w:r>
-      <w:r>
-        <w:rPr>
-          <w:b/>
-          <w:bCs/>
-          <w:color w:val="2F5496" w:themeColor="accent1" w:themeShade="BF"/>
-          <w:highlight w:val="yellow"/>
-        </w:rPr>
-        <w:t>).</w:t>
-      </w:r>
-    </w:p>
-    <w:p>
-      <w:pPr>
-        <w:rPr>
-          <w:b/>
-          <w:bCs/>
-        </w:rPr>
-      </w:pPr>
-      <w:r>
-        <w:rPr>
-          <w:b/>
-          <w:bCs/>
-        </w:rPr>
-        <w:t>COMMENT</w:t>
-      </w:r>
-    </w:p>
-    <w:p>
-      <w:r>
-        <w:t>1.</w:t>
-      </w:r>
-      <w:r>
-        <w:t xml:space="preserve">8 - L153: “... using the form response ~ time period + CORCAR1(census </w:t>
-      </w:r>
-      <w:proofErr w:type="gramStart"/>
-      <w:r>
-        <w:t>period)...</w:t>
-      </w:r>
-      <w:proofErr w:type="gramEnd"/>
-      <w:r>
-        <w:t>”</w:t>
-      </w:r>
-    </w:p>
-    <w:p>
-      <w:pPr>
-        <w:rPr>
-          <w:b/>
-          <w:bCs/>
-          <w:color w:val="2F5496" w:themeColor="accent1" w:themeShade="BF"/>
-        </w:rPr>
-      </w:pPr>
-      <w:r>
-        <w:t>What does this mean exactly? Especially the CORCAR1() part. This would be clearer if mathematical equations were used to describe the model instead of R code.</w:t>
-      </w:r>
-      <w:r>
-        <w:rPr>
-          <w:b/>
-          <w:bCs/>
-          <w:color w:val="2F5496" w:themeColor="accent1" w:themeShade="BF"/>
-        </w:rPr>
-        <w:t xml:space="preserve"> </w:t>
-      </w:r>
-    </w:p>
-    <w:p>
-      <w:pPr>
-        <w:rPr>
-          <w:b/>
-          <w:bCs/>
-          <w:color w:val="2F5496" w:themeColor="accent1" w:themeShade="BF"/>
-        </w:rPr>
-      </w:pPr>
-      <w:r>
-        <w:rPr>
-          <w:b/>
-          <w:bCs/>
-          <w:color w:val="2F5496" w:themeColor="accent1" w:themeShade="BF"/>
-        </w:rPr>
-        <w:t xml:space="preserve">Response: </w:t>
-      </w:r>
-    </w:p>
-    <w:p>
-      <w:pPr>
-        <w:rPr>
-          <w:b/>
-          <w:bCs/>
-          <w:color w:val="2F5496" w:themeColor="accent1" w:themeShade="BF"/>
-        </w:rPr>
-      </w:pPr>
-      <w:r>
-        <w:rPr>
-          <w:b/>
-          <w:bCs/>
-          <w:color w:val="2F5496" w:themeColor="accent1" w:themeShade="BF"/>
-        </w:rPr>
-        <w:t xml:space="preserve">Thank you for raising this question; </w:t>
-      </w:r>
-      <w:proofErr w:type="gramStart"/>
-      <w:r>
-        <w:rPr>
-          <w:b/>
-          <w:bCs/>
-          <w:color w:val="2F5496" w:themeColor="accent1" w:themeShade="BF"/>
-        </w:rPr>
-        <w:t>it is clear that we</w:t>
-      </w:r>
-      <w:proofErr w:type="gramEnd"/>
-      <w:r>
-        <w:rPr>
-          <w:b/>
-          <w:bCs/>
-          <w:color w:val="2F5496" w:themeColor="accent1" w:themeShade="BF"/>
-        </w:rPr>
-        <w:t xml:space="preserve"> did not sufficiently explain our rationale for incorporating temporal autocorrelation into the models where possible. </w:t>
-      </w:r>
-      <w:r>
-        <w:rPr>
-          <w:b/>
-          <w:bCs/>
-          <w:color w:val="2F5496" w:themeColor="accent1" w:themeShade="BF"/>
-        </w:rPr>
-        <w:t xml:space="preserve">Our data consists of monthly censuses, which are then combined into decadal-scale time periods for analysis. There is temporal autocorrelation between values for census that are close to each other in time. To account for this, we included a temporal autocorrelation </w:t>
-      </w:r>
-      <w:r>
-        <w:rPr>
-          <w:b/>
-          <w:bCs/>
-          <w:color w:val="2F5496" w:themeColor="accent1" w:themeShade="BF"/>
-        </w:rPr>
-        <w:t xml:space="preserve">error </w:t>
-      </w:r>
-      <w:r>
-        <w:rPr>
-          <w:b/>
-          <w:bCs/>
-          <w:color w:val="2F5496" w:themeColor="accent1" w:themeShade="BF"/>
-        </w:rPr>
-        <w:t>structure with a lag of 1 time step in our analyses of compensation and total energy use; this is implemented in R via the `CORCAR1</w:t>
-      </w:r>
-      <w:proofErr w:type="gramStart"/>
-      <w:r>
-        <w:rPr>
-          <w:b/>
-          <w:bCs/>
-          <w:color w:val="2F5496" w:themeColor="accent1" w:themeShade="BF"/>
-        </w:rPr>
-        <w:t>()`</w:t>
-      </w:r>
-      <w:proofErr w:type="gramEnd"/>
-      <w:r>
-        <w:rPr>
-          <w:b/>
-          <w:bCs/>
-          <w:color w:val="2F5496" w:themeColor="accent1" w:themeShade="BF"/>
-        </w:rPr>
-        <w:t xml:space="preserve"> constructor for generalized least squares models fit with the `</w:t>
-      </w:r>
-      <w:proofErr w:type="spellStart"/>
-      <w:r>
-        <w:rPr>
-          <w:b/>
-          <w:bCs/>
-          <w:color w:val="2F5496" w:themeColor="accent1" w:themeShade="BF"/>
-        </w:rPr>
-        <w:t>nlme</w:t>
-      </w:r>
-      <w:proofErr w:type="spellEnd"/>
-      <w:r>
-        <w:rPr>
-          <w:b/>
-          <w:bCs/>
-          <w:color w:val="2F5496" w:themeColor="accent1" w:themeShade="BF"/>
-        </w:rPr>
-        <w:t xml:space="preserve">` package. </w:t>
-      </w:r>
-      <w:r>
-        <w:rPr>
-          <w:b/>
-          <w:bCs/>
-          <w:color w:val="2F5496" w:themeColor="accent1" w:themeShade="BF"/>
-        </w:rPr>
-        <w:t>Accounting for</w:t>
-      </w:r>
-      <w:r>
-        <w:rPr>
-          <w:b/>
-          <w:bCs/>
-          <w:color w:val="2F5496" w:themeColor="accent1" w:themeShade="BF"/>
-        </w:rPr>
-        <w:t xml:space="preserve"> temporal autocorrelation improves model fit </w:t>
-      </w:r>
-      <w:r>
-        <w:rPr>
-          <w:b/>
-          <w:bCs/>
-          <w:color w:val="2F5496" w:themeColor="accent1" w:themeShade="BF"/>
-        </w:rPr>
-        <w:t>considerably</w:t>
-      </w:r>
-      <w:r>
-        <w:rPr>
-          <w:b/>
-          <w:bCs/>
-          <w:color w:val="2F5496" w:themeColor="accent1" w:themeShade="BF"/>
-        </w:rPr>
-        <w:t xml:space="preserve"> </w:t>
-      </w:r>
-      <w:r>
-        <w:rPr>
-          <w:b/>
-          <w:bCs/>
-          <w:color w:val="2F5496" w:themeColor="accent1" w:themeShade="BF"/>
-        </w:rPr>
-        <w:t>(see Supplement S1, S3, S4)</w:t>
-      </w:r>
-      <w:r>
-        <w:rPr>
-          <w:b/>
-          <w:bCs/>
-          <w:color w:val="2F5496" w:themeColor="accent1" w:themeShade="BF"/>
-        </w:rPr>
-        <w:t>. We have expanded our explanation of the inclusion of temporal autocorrelation in the main text (</w:t>
-      </w:r>
-      <w:r>
-        <w:rPr>
-          <w:b/>
-          <w:bCs/>
-          <w:color w:val="2F5496" w:themeColor="accent1" w:themeShade="BF"/>
-          <w:highlight w:val="yellow"/>
-        </w:rPr>
-        <w:t>lines</w:t>
-      </w:r>
-      <w:r>
-        <w:rPr>
-          <w:b/>
-          <w:bCs/>
-          <w:color w:val="2F5496" w:themeColor="accent1" w:themeShade="BF"/>
-        </w:rPr>
-        <w:t xml:space="preserve"> 175-182</w:t>
-      </w:r>
-      <w:r>
-        <w:rPr>
-          <w:b/>
-          <w:bCs/>
-          <w:color w:val="2F5496" w:themeColor="accent1" w:themeShade="BF"/>
-        </w:rPr>
-        <w:t>) and supplement (Appendix S1, S3, S4)</w:t>
-      </w:r>
-      <w:r>
-        <w:rPr>
-          <w:b/>
-          <w:bCs/>
-          <w:color w:val="2F5496" w:themeColor="accent1" w:themeShade="BF"/>
-        </w:rPr>
-        <w:t xml:space="preserve">, and direct readers to the online data and code repositories for details of the code. </w:t>
-      </w:r>
-    </w:p>
-    <w:p>
-      <w:pPr>
-        <w:rPr>
-          <w:b/>
-          <w:bCs/>
-          <w:iCs/>
-          <w:color w:val="2F5496" w:themeColor="accent1" w:themeShade="BF"/>
-        </w:rPr>
-      </w:pPr>
-      <w:r>
-        <w:rPr>
-          <w:b/>
-          <w:bCs/>
-          <w:color w:val="2F5496" w:themeColor="accent1" w:themeShade="BF"/>
+          <w:iCs/>
+          <w:color w:val="2F5496" w:themeColor="accent1" w:themeShade="BF"/>
+        </w:rPr>
+        <w:t>We proceeded with GLM</w:t>
+      </w:r>
+      <w:r>
+        <w:rPr>
+          <w:b/>
+          <w:bCs/>
+          <w:iCs/>
+          <w:color w:val="2F5496" w:themeColor="accent1" w:themeShade="BF"/>
+        </w:rPr>
+        <w:t>s</w:t>
+      </w:r>
+      <w:r>
+        <w:rPr>
+          <w:b/>
+          <w:bCs/>
+          <w:iCs/>
+          <w:color w:val="2F5496" w:themeColor="accent1" w:themeShade="BF"/>
+        </w:rPr>
+        <w:t xml:space="preserve"> that do not account for autocorrelation, in part because the differences between time periods for these variables are so pronounced that we were not concerned about </w:t>
+      </w:r>
+      <w:r>
+        <w:rPr>
+          <w:b/>
+          <w:bCs/>
+          <w:iCs/>
+          <w:color w:val="2F5496" w:themeColor="accent1" w:themeShade="BF"/>
+        </w:rPr>
+        <w:t>being misled over</w:t>
+      </w:r>
+      <w:r>
+        <w:rPr>
+          <w:b/>
+          <w:bCs/>
+          <w:iCs/>
+          <w:color w:val="2F5496" w:themeColor="accent1" w:themeShade="BF"/>
+        </w:rPr>
+        <w:t xml:space="preserve"> subtle effects due to autocorrelation</w:t>
+      </w:r>
+      <w:r>
+        <w:rPr>
+          <w:b/>
+          <w:bCs/>
+          <w:iCs/>
+          <w:color w:val="2F5496" w:themeColor="accent1" w:themeShade="BF"/>
+        </w:rPr>
+        <w:t xml:space="preserve">. </w:t>
+      </w:r>
+    </w:p>
+    <w:p>
+      <w:pPr>
+        <w:rPr>
+          <w:b/>
+          <w:bCs/>
+        </w:rPr>
+      </w:pPr>
+      <w:r>
+        <w:rPr>
+          <w:b/>
+          <w:bCs/>
         </w:rPr>
         <w:lastRenderedPageBreak/>
-        <w:t xml:space="preserve">We note that we were unable to incorporate temporal autocorrelation into our models for </w:t>
-      </w:r>
-      <w:proofErr w:type="spellStart"/>
-      <w:r>
-        <w:rPr>
-          <w:b/>
-          <w:bCs/>
-          <w:i/>
-          <w:iCs/>
-          <w:color w:val="2F5496" w:themeColor="accent1" w:themeShade="BF"/>
-        </w:rPr>
-        <w:t>Dipodomys</w:t>
-      </w:r>
-      <w:proofErr w:type="spellEnd"/>
-      <w:r>
-        <w:rPr>
-          <w:b/>
-          <w:bCs/>
-          <w:i/>
-          <w:iCs/>
-          <w:color w:val="2F5496" w:themeColor="accent1" w:themeShade="BF"/>
-        </w:rPr>
-        <w:t xml:space="preserve"> </w:t>
-      </w:r>
-      <w:r>
-        <w:rPr>
-          <w:b/>
-          <w:bCs/>
-          <w:color w:val="2F5496" w:themeColor="accent1" w:themeShade="BF"/>
-        </w:rPr>
-        <w:t xml:space="preserve">or </w:t>
-      </w:r>
-      <w:r>
-        <w:rPr>
-          <w:b/>
-          <w:bCs/>
-          <w:i/>
-          <w:color w:val="2F5496" w:themeColor="accent1" w:themeShade="BF"/>
-        </w:rPr>
-        <w:t xml:space="preserve">C. </w:t>
-      </w:r>
-      <w:proofErr w:type="spellStart"/>
-      <w:r>
-        <w:rPr>
-          <w:b/>
-          <w:bCs/>
-          <w:i/>
-          <w:color w:val="2F5496" w:themeColor="accent1" w:themeShade="BF"/>
-        </w:rPr>
-        <w:t>baileyi</w:t>
-      </w:r>
-      <w:proofErr w:type="spellEnd"/>
-      <w:r>
-        <w:rPr>
-          <w:b/>
-          <w:bCs/>
-          <w:iCs/>
-          <w:color w:val="2F5496" w:themeColor="accent1" w:themeShade="BF"/>
-        </w:rPr>
-        <w:t xml:space="preserve"> proportional energy use, because we prioritized using the appropriate model family over including autocorrelation, and we were not successful in finding methods implemented in R for incorporating </w:t>
-      </w:r>
-      <w:r>
-        <w:rPr>
-          <w:b/>
-          <w:bCs/>
-          <w:iCs/>
-          <w:color w:val="2F5496" w:themeColor="accent1" w:themeShade="BF"/>
-        </w:rPr>
-        <w:t>temporal</w:t>
-      </w:r>
-      <w:r>
-        <w:rPr>
-          <w:b/>
-          <w:bCs/>
-          <w:iCs/>
-          <w:color w:val="2F5496" w:themeColor="accent1" w:themeShade="BF"/>
-        </w:rPr>
-        <w:t xml:space="preserve"> autocorrelation in</w:t>
-      </w:r>
-      <w:r>
-        <w:rPr>
-          <w:b/>
-          <w:bCs/>
-          <w:iCs/>
-          <w:color w:val="2F5496" w:themeColor="accent1" w:themeShade="BF"/>
-        </w:rPr>
-        <w:t>to</w:t>
-      </w:r>
-      <w:r>
-        <w:rPr>
-          <w:b/>
-          <w:bCs/>
-          <w:iCs/>
-          <w:color w:val="2F5496" w:themeColor="accent1" w:themeShade="BF"/>
-        </w:rPr>
-        <w:t xml:space="preserve"> </w:t>
-      </w:r>
-      <w:r>
-        <w:rPr>
-          <w:b/>
-          <w:bCs/>
-          <w:iCs/>
-          <w:color w:val="2F5496" w:themeColor="accent1" w:themeShade="BF"/>
-        </w:rPr>
-        <w:t xml:space="preserve">binomial </w:t>
-      </w:r>
-      <w:r>
-        <w:rPr>
-          <w:b/>
-          <w:bCs/>
-          <w:iCs/>
-          <w:color w:val="2F5496" w:themeColor="accent1" w:themeShade="BF"/>
-        </w:rPr>
-        <w:t>generalized linear models</w:t>
-      </w:r>
-      <w:r>
-        <w:rPr>
-          <w:b/>
-          <w:bCs/>
-          <w:iCs/>
-          <w:color w:val="2F5496" w:themeColor="accent1" w:themeShade="BF"/>
-        </w:rPr>
-        <w:t xml:space="preserve"> (appropriate for proportion data bounded 0-1)</w:t>
-      </w:r>
-      <w:r>
-        <w:rPr>
-          <w:b/>
-          <w:bCs/>
-          <w:iCs/>
-          <w:color w:val="2F5496" w:themeColor="accent1" w:themeShade="BF"/>
-        </w:rPr>
-        <w:t xml:space="preserve">. </w:t>
-      </w:r>
-      <w:r>
-        <w:rPr>
-          <w:b/>
-          <w:bCs/>
-          <w:iCs/>
-          <w:color w:val="2F5496" w:themeColor="accent1" w:themeShade="BF"/>
-        </w:rPr>
-        <w:t>We proceeded with GLM</w:t>
-      </w:r>
-      <w:r>
-        <w:rPr>
-          <w:b/>
-          <w:bCs/>
-          <w:iCs/>
-          <w:color w:val="2F5496" w:themeColor="accent1" w:themeShade="BF"/>
-        </w:rPr>
-        <w:t>s</w:t>
-      </w:r>
-      <w:r>
-        <w:rPr>
-          <w:b/>
-          <w:bCs/>
-          <w:iCs/>
-          <w:color w:val="2F5496" w:themeColor="accent1" w:themeShade="BF"/>
-        </w:rPr>
-        <w:t xml:space="preserve"> that do not account for autocorrelation, in part because the differences between time periods for these variables are so pronounced that we were not concerned about </w:t>
-      </w:r>
-      <w:r>
-        <w:rPr>
-          <w:b/>
-          <w:bCs/>
-          <w:iCs/>
-          <w:color w:val="2F5496" w:themeColor="accent1" w:themeShade="BF"/>
-        </w:rPr>
-        <w:t>being misled over</w:t>
-      </w:r>
-      <w:r>
-        <w:rPr>
-          <w:b/>
-          <w:bCs/>
-          <w:iCs/>
-          <w:color w:val="2F5496" w:themeColor="accent1" w:themeShade="BF"/>
-        </w:rPr>
-        <w:t xml:space="preserve"> subtle effects due to autocorrelation</w:t>
-      </w:r>
-      <w:r>
-        <w:rPr>
-          <w:b/>
-          <w:bCs/>
-          <w:iCs/>
-          <w:color w:val="2F5496" w:themeColor="accent1" w:themeShade="BF"/>
-        </w:rPr>
-        <w:t xml:space="preserve">. </w:t>
-      </w:r>
-    </w:p>
-    <w:p>
-      <w:pPr>
-        <w:rPr>
-          <w:b/>
-          <w:bCs/>
-        </w:rPr>
-      </w:pPr>
-      <w:r>
-        <w:rPr>
-          <w:b/>
-          <w:bCs/>
-        </w:rPr>
         <w:t>COMMENT</w:t>
       </w:r>
     </w:p>
@@ -2992,7 +2957,6 @@
           <w:sz w:val="24"/>
           <w:szCs w:val="24"/>
         </w:rPr>
-        <w:lastRenderedPageBreak/>
         <w:br w:type="page"/>
       </w:r>
     </w:p>
@@ -3101,14 +3065,6 @@
           <w:bCs/>
         </w:rPr>
       </w:pPr>
-    </w:p>
-    <w:p>
-      <w:pPr>
-        <w:rPr>
-          <w:b/>
-          <w:bCs/>
-        </w:rPr>
-      </w:pPr>
       <w:r>
         <w:rPr>
           <w:b/>
@@ -3156,16 +3112,117 @@
           <w:bCs/>
           <w:color w:val="2F5496" w:themeColor="accent1" w:themeShade="BF"/>
         </w:rPr>
-        <w:t xml:space="preserve">We agree that it is natural to look at biomass, in addition to energy use, as a currency of community function in this context. We have added an appendix (S3) with a full analysis and figure using biomass instead of energy use. The results are nearly identical, because the quantities in our analyses are all proportions of some form (and are therefore a step removed from the original units of measure), and there is not a pronounced decoupling in the dynamics of energy use and biomass across treatment types or over time. </w:t>
-      </w:r>
-    </w:p>
-    <w:p>
-      <w:pPr>
-        <w:rPr>
-          <w:b/>
-          <w:bCs/>
-        </w:rPr>
-      </w:pPr>
+        <w:t>We agree that it is natural to look at biomass, in addition to energy use, as a currency of community function in this context. We have added an appendix (S3) with a full analysis and figure using biomass instead of energy use</w:t>
+      </w:r>
+      <w:r>
+        <w:rPr>
+          <w:b/>
+          <w:bCs/>
+          <w:color w:val="2F5496" w:themeColor="accent1" w:themeShade="BF"/>
+        </w:rPr>
+        <w:t xml:space="preserve"> (referenced in the main text at </w:t>
+      </w:r>
+      <w:r>
+        <w:rPr>
+          <w:b/>
+          <w:bCs/>
+          <w:color w:val="2F5496" w:themeColor="accent1" w:themeShade="BF"/>
+          <w:highlight w:val="yellow"/>
+        </w:rPr>
+        <w:t>lines</w:t>
+      </w:r>
+      <w:r>
+        <w:rPr>
+          <w:b/>
+          <w:bCs/>
+          <w:color w:val="2F5496" w:themeColor="accent1" w:themeShade="BF"/>
+        </w:rPr>
+        <w:t xml:space="preserve"> 99-100, 151-152, </w:t>
+      </w:r>
+      <w:r>
+        <w:rPr>
+          <w:b/>
+          <w:bCs/>
+          <w:color w:val="2F5496" w:themeColor="accent1" w:themeShade="BF"/>
+        </w:rPr>
+        <w:t>217-218, 226-227)</w:t>
+      </w:r>
+      <w:r>
+        <w:rPr>
+          <w:b/>
+          <w:bCs/>
+          <w:color w:val="2F5496" w:themeColor="accent1" w:themeShade="BF"/>
+        </w:rPr>
+        <w:t>. We have broadened our language to encompass both biomass and energy use as currencies of community function (</w:t>
+      </w:r>
+      <w:proofErr w:type="gramStart"/>
+      <w:r>
+        <w:rPr>
+          <w:b/>
+          <w:bCs/>
+          <w:color w:val="2F5496" w:themeColor="accent1" w:themeShade="BF"/>
+          <w:highlight w:val="yellow"/>
+        </w:rPr>
+        <w:t>lines</w:t>
+      </w:r>
+      <w:r>
+        <w:rPr>
+          <w:b/>
+          <w:bCs/>
+          <w:color w:val="2F5496" w:themeColor="accent1" w:themeShade="BF"/>
+        </w:rPr>
+        <w:t xml:space="preserve"> )</w:t>
+      </w:r>
+      <w:proofErr w:type="gramEnd"/>
+      <w:r>
+        <w:rPr>
+          <w:b/>
+          <w:bCs/>
+          <w:color w:val="2F5496" w:themeColor="accent1" w:themeShade="BF"/>
+        </w:rPr>
+        <w:t>.</w:t>
+      </w:r>
+    </w:p>
+    <w:p>
+      <w:pPr>
+        <w:rPr>
+          <w:b/>
+          <w:bCs/>
+          <w:color w:val="2F5496" w:themeColor="accent1" w:themeShade="BF"/>
+        </w:rPr>
+      </w:pPr>
+      <w:r>
+        <w:rPr>
+          <w:b/>
+          <w:bCs/>
+          <w:color w:val="2F5496" w:themeColor="accent1" w:themeShade="BF"/>
+        </w:rPr>
+        <w:t xml:space="preserve">The results </w:t>
+      </w:r>
+      <w:r>
+        <w:rPr>
+          <w:b/>
+          <w:bCs/>
+          <w:color w:val="2F5496" w:themeColor="accent1" w:themeShade="BF"/>
+        </w:rPr>
+        <w:t xml:space="preserve">for biomass and energy use </w:t>
+      </w:r>
+      <w:r>
+        <w:rPr>
+          <w:b/>
+          <w:bCs/>
+          <w:color w:val="2F5496" w:themeColor="accent1" w:themeShade="BF"/>
+        </w:rPr>
+        <w:t xml:space="preserve">are nearly identical, because the quantities in our analyses are all proportions of some form (and are therefore a step removed from the original units of measure), and there is not a pronounced decoupling in the dynamics of energy use and biomass across treatment types or over time. </w:t>
+      </w:r>
+      <w:r>
+        <w:rPr>
+          <w:b/>
+          <w:bCs/>
+          <w:color w:val="2F5496" w:themeColor="accent1" w:themeShade="BF"/>
+        </w:rPr>
+        <w:t xml:space="preserve">We were therefore comfortable including these results in the appendix. </w:t>
+      </w:r>
     </w:p>
     <w:p>
       <w:pPr>
@@ -3195,7 +3252,11 @@
       </w:r>
       <w:proofErr w:type="gramEnd"/>
       <w:r>
-        <w:t xml:space="preserve"> and 'changes' are avoided and replaced by directional statements. For example, rather than stating that the degree of functional redundancy</w:t>
+        <w:t xml:space="preserve"> and 'changes' are avoided and replaced by directional statements. For example, rather than stating that the degree of </w:t>
+      </w:r>
+      <w:r>
+        <w:lastRenderedPageBreak/>
+        <w:t>functional redundancy</w:t>
       </w:r>
       <w:r>
         <w:t xml:space="preserve"> </w:t>
@@ -3218,7 +3279,6 @@
           <w:bCs/>
           <w:color w:val="2F5496" w:themeColor="accent1" w:themeShade="BF"/>
         </w:rPr>
-        <w:lastRenderedPageBreak/>
         <w:t xml:space="preserve">Response: </w:t>
       </w:r>
     </w:p>
@@ -3404,6 +3464,14 @@
           <w:bCs/>
           <w:color w:val="2F5496" w:themeColor="accent1" w:themeShade="BF"/>
         </w:rPr>
+        <w:t xml:space="preserve"> 23-24, 30-32</w:t>
+      </w:r>
+      <w:r>
+        <w:rPr>
+          <w:b/>
+          <w:bCs/>
+          <w:color w:val="2F5496" w:themeColor="accent1" w:themeShade="BF"/>
+        </w:rPr>
         <w:t xml:space="preserve">). </w:t>
       </w:r>
     </w:p>
@@ -3412,15 +3480,6 @@
         <w:rPr>
           <w:b/>
           <w:bCs/>
-          <w:color w:val="2F5496" w:themeColor="accent1" w:themeShade="BF"/>
-        </w:rPr>
-      </w:pPr>
-    </w:p>
-    <w:p>
-      <w:pPr>
-        <w:rPr>
-          <w:b/>
-          <w:bCs/>
         </w:rPr>
       </w:pPr>
       <w:r>
@@ -3488,7 +3547,23 @@
           <w:bCs/>
           <w:color w:val="2F5496" w:themeColor="accent1" w:themeShade="BF"/>
         </w:rPr>
-        <w:t xml:space="preserve"> have made this change (</w:t>
+        <w:t xml:space="preserve"> have made this change </w:t>
+      </w:r>
+      <w:r>
+        <w:rPr>
+          <w:b/>
+          <w:bCs/>
+          <w:color w:val="2F5496" w:themeColor="accent1" w:themeShade="BF"/>
+        </w:rPr>
+        <w:t xml:space="preserve">as part of implementing the suggestion in 2.15 </w:t>
+      </w:r>
+      <w:r>
+        <w:rPr>
+          <w:b/>
+          <w:bCs/>
+          <w:color w:val="2F5496" w:themeColor="accent1" w:themeShade="BF"/>
+        </w:rPr>
+        <w:t>(</w:t>
       </w:r>
       <w:r>
         <w:rPr>
@@ -3505,6 +3580,14 @@
           <w:bCs/>
           <w:color w:val="2F5496" w:themeColor="accent1" w:themeShade="BF"/>
         </w:rPr>
+        <w:t>s 30-33</w:t>
+      </w:r>
+      <w:r>
+        <w:rPr>
+          <w:b/>
+          <w:bCs/>
+          <w:color w:val="2F5496" w:themeColor="accent1" w:themeShade="BF"/>
+        </w:rPr>
         <w:t>).</w:t>
       </w:r>
     </w:p>
@@ -3515,14 +3598,6 @@
           <w:bCs/>
         </w:rPr>
       </w:pPr>
-    </w:p>
-    <w:p>
-      <w:pPr>
-        <w:rPr>
-          <w:b/>
-          <w:bCs/>
-        </w:rPr>
-      </w:pPr>
       <w:r>
         <w:rPr>
           <w:b/>
@@ -3588,7 +3663,23 @@
           <w:bCs/>
           <w:color w:val="2F5496" w:themeColor="accent1" w:themeShade="BF"/>
         </w:rPr>
-        <w:t xml:space="preserve"> species perform in community context (i.e. taking into account species interactions) (</w:t>
+        <w:t xml:space="preserve"> species perform in </w:t>
+      </w:r>
+      <w:r>
+        <w:rPr>
+          <w:b/>
+          <w:bCs/>
+          <w:color w:val="2F5496" w:themeColor="accent1" w:themeShade="BF"/>
+        </w:rPr>
+        <w:t xml:space="preserve">the context of a </w:t>
+      </w:r>
+      <w:r>
+        <w:rPr>
+          <w:b/>
+          <w:bCs/>
+          <w:color w:val="2F5496" w:themeColor="accent1" w:themeShade="BF"/>
+        </w:rPr>
+        <w:t>community (i.e. taking into account species interactions) (</w:t>
       </w:r>
       <w:r>
         <w:rPr>
@@ -3598,6 +3689,14 @@
           <w:highlight w:val="yellow"/>
         </w:rPr>
         <w:t>lines</w:t>
+      </w:r>
+      <w:r>
+        <w:rPr>
+          <w:b/>
+          <w:bCs/>
+          <w:color w:val="2F5496" w:themeColor="accent1" w:themeShade="BF"/>
+        </w:rPr>
+        <w:t xml:space="preserve"> 47-48</w:t>
       </w:r>
       <w:r>
         <w:rPr>
@@ -3657,7 +3756,47 @@
           <w:bCs/>
           <w:color w:val="2F5496" w:themeColor="accent1" w:themeShade="BF"/>
         </w:rPr>
-        <w:t xml:space="preserve">Expanding beyond the scope of this study, richness effects (and how they manifest at metacommunity and evolutionary scales) are an important dimension of this area of research (see/add emphasis </w:t>
+        <w:t>Expanding beyond the scope of this study, richness effects (and how they manifest at metacommunity and evolutionary scales) are an important dimension of this area of research (</w:t>
+      </w:r>
+      <w:r>
+        <w:rPr>
+          <w:b/>
+          <w:bCs/>
+          <w:color w:val="2F5496" w:themeColor="accent1" w:themeShade="BF"/>
+        </w:rPr>
+        <w:t>as reflected in</w:t>
+      </w:r>
+      <w:r>
+        <w:rPr>
+          <w:b/>
+          <w:bCs/>
+          <w:color w:val="2F5496" w:themeColor="accent1" w:themeShade="BF"/>
+        </w:rPr>
+        <w:t xml:space="preserve"> the reference to beta diversity</w:t>
+      </w:r>
+      <w:r>
+        <w:rPr>
+          <w:b/>
+          <w:bCs/>
+          <w:color w:val="2F5496" w:themeColor="accent1" w:themeShade="BF"/>
+        </w:rPr>
+        <w:t xml:space="preserve"> effects</w:t>
+      </w:r>
+      <w:r>
+        <w:rPr>
+          <w:b/>
+          <w:bCs/>
+          <w:color w:val="2F5496" w:themeColor="accent1" w:themeShade="BF"/>
+        </w:rPr>
+        <w:t>,</w:t>
+      </w:r>
+      <w:r>
+        <w:rPr>
+          <w:b/>
+          <w:bCs/>
+          <w:color w:val="2F5496" w:themeColor="accent1" w:themeShade="BF"/>
+        </w:rPr>
+        <w:t xml:space="preserve"> </w:t>
       </w:r>
       <w:r>
         <w:rPr>
@@ -3666,6 +3805,180 @@
           <w:color w:val="2F5496" w:themeColor="accent1" w:themeShade="BF"/>
           <w:highlight w:val="yellow"/>
         </w:rPr>
+        <w:t>line</w:t>
+      </w:r>
+      <w:r>
+        <w:rPr>
+          <w:b/>
+          <w:bCs/>
+          <w:color w:val="2F5496" w:themeColor="accent1" w:themeShade="BF"/>
+        </w:rPr>
+        <w:t xml:space="preserve"> 353</w:t>
+      </w:r>
+      <w:r>
+        <w:rPr>
+          <w:b/>
+          <w:bCs/>
+          <w:color w:val="2F5496" w:themeColor="accent1" w:themeShade="BF"/>
+        </w:rPr>
+        <w:t>).</w:t>
+      </w:r>
+    </w:p>
+    <w:p>
+      <w:pPr>
+        <w:rPr>
+          <w:b/>
+          <w:bCs/>
+        </w:rPr>
+      </w:pPr>
+      <w:r>
+        <w:rPr>
+          <w:b/>
+          <w:bCs/>
+        </w:rPr>
+        <w:t>COMMENT</w:t>
+      </w:r>
+    </w:p>
+    <w:p>
+      <w:r>
+        <w:t xml:space="preserve">2.6 - </w:t>
+      </w:r>
+      <w:r>
+        <w:t>L58: Perhaps begin a new paragraph with the sentence beginning 'Even without...' because you make two very important points in this paragraph (shifts in composition and shifts in functional redundancy).</w:t>
+      </w:r>
+    </w:p>
+    <w:p>
+      <w:pPr>
+        <w:rPr>
+          <w:b/>
+          <w:bCs/>
+          <w:color w:val="2F5496" w:themeColor="accent1" w:themeShade="BF"/>
+        </w:rPr>
+      </w:pPr>
+      <w:r>
+        <w:rPr>
+          <w:b/>
+          <w:bCs/>
+          <w:color w:val="2F5496" w:themeColor="accent1" w:themeShade="BF"/>
+        </w:rPr>
+        <w:t xml:space="preserve">Response: </w:t>
+      </w:r>
+    </w:p>
+    <w:p>
+      <w:pPr>
+        <w:rPr>
+          <w:b/>
+          <w:bCs/>
+          <w:color w:val="2F5496" w:themeColor="accent1" w:themeShade="BF"/>
+        </w:rPr>
+      </w:pPr>
+      <w:r>
+        <w:rPr>
+          <w:b/>
+          <w:bCs/>
+          <w:color w:val="2F5496" w:themeColor="accent1" w:themeShade="BF"/>
+        </w:rPr>
+        <w:t>Done!</w:t>
+      </w:r>
+      <w:r>
+        <w:rPr>
+          <w:b/>
+          <w:bCs/>
+          <w:color w:val="2F5496" w:themeColor="accent1" w:themeShade="BF"/>
+        </w:rPr>
+        <w:t xml:space="preserve"> (</w:t>
+      </w:r>
+      <w:proofErr w:type="gramStart"/>
+      <w:r>
+        <w:rPr>
+          <w:b/>
+          <w:bCs/>
+          <w:color w:val="2F5496" w:themeColor="accent1" w:themeShade="BF"/>
+          <w:highlight w:val="yellow"/>
+        </w:rPr>
+        <w:t>line</w:t>
+      </w:r>
+      <w:proofErr w:type="gramEnd"/>
+      <w:r>
+        <w:rPr>
+          <w:b/>
+          <w:bCs/>
+          <w:color w:val="2F5496" w:themeColor="accent1" w:themeShade="BF"/>
+        </w:rPr>
+        <w:t xml:space="preserve"> 66</w:t>
+      </w:r>
+      <w:r>
+        <w:rPr>
+          <w:b/>
+          <w:bCs/>
+          <w:color w:val="2F5496" w:themeColor="accent1" w:themeShade="BF"/>
+        </w:rPr>
+        <w:t>)</w:t>
+      </w:r>
+    </w:p>
+    <w:p>
+      <w:pPr>
+        <w:rPr>
+          <w:b/>
+          <w:bCs/>
+        </w:rPr>
+      </w:pPr>
+      <w:r>
+        <w:rPr>
+          <w:b/>
+          <w:bCs/>
+        </w:rPr>
+        <w:t>COMMENT</w:t>
+      </w:r>
+    </w:p>
+    <w:p>
+      <w:r>
+        <w:t xml:space="preserve">2.7 - </w:t>
+      </w:r>
+      <w:r>
+        <w:t>L110: Somewhere in the methods, it would be good to describe the measurements. For example, how and how often were body mass measurements made?</w:t>
+      </w:r>
+    </w:p>
+    <w:p>
+      <w:pPr>
+        <w:rPr>
+          <w:b/>
+          <w:bCs/>
+          <w:color w:val="2F5496" w:themeColor="accent1" w:themeShade="BF"/>
+        </w:rPr>
+      </w:pPr>
+      <w:r>
+        <w:rPr>
+          <w:b/>
+          <w:bCs/>
+          <w:color w:val="2F5496" w:themeColor="accent1" w:themeShade="BF"/>
+        </w:rPr>
+        <w:t xml:space="preserve">Response: </w:t>
+      </w:r>
+    </w:p>
+    <w:p>
+      <w:pPr>
+        <w:rPr>
+          <w:b/>
+          <w:bCs/>
+          <w:color w:val="2F5496" w:themeColor="accent1" w:themeShade="BF"/>
+        </w:rPr>
+      </w:pPr>
+      <w:r>
+        <w:rPr>
+          <w:b/>
+          <w:bCs/>
+          <w:color w:val="2F5496" w:themeColor="accent1" w:themeShade="BF"/>
+        </w:rPr>
+        <w:t>We have added this detail (</w:t>
+      </w:r>
+      <w:r>
+        <w:rPr>
+          <w:b/>
+          <w:bCs/>
+          <w:color w:val="2F5496" w:themeColor="accent1" w:themeShade="BF"/>
+          <w:highlight w:val="yellow"/>
+        </w:rPr>
         <w:t>lines</w:t>
       </w:r>
       <w:r>
@@ -3674,6 +3987,14 @@
           <w:bCs/>
           <w:color w:val="2F5496" w:themeColor="accent1" w:themeShade="BF"/>
         </w:rPr>
+        <w:t xml:space="preserve"> 129-130</w:t>
+      </w:r>
+      <w:r>
+        <w:rPr>
+          <w:b/>
+          <w:bCs/>
+          <w:color w:val="2F5496" w:themeColor="accent1" w:themeShade="BF"/>
+        </w:rPr>
         <w:t>).</w:t>
       </w:r>
     </w:p>
@@ -3684,14 +4005,6 @@
           <w:bCs/>
         </w:rPr>
       </w:pPr>
-    </w:p>
-    <w:p>
-      <w:pPr>
-        <w:rPr>
-          <w:b/>
-          <w:bCs/>
-        </w:rPr>
-      </w:pPr>
       <w:r>
         <w:rPr>
           <w:b/>
@@ -3702,10 +4015,10 @@
     </w:p>
     <w:p>
       <w:r>
-        <w:t xml:space="preserve">2.6 - </w:t>
-      </w:r>
-      <w:r>
-        <w:t>L58: Perhaps begin a new paragraph with the sentence beginning 'Even without...' because you make two very important points in this paragraph (shifts in composition and shifts in functional redundancy).</w:t>
+        <w:t xml:space="preserve">2.8 - </w:t>
+      </w:r>
+      <w:r>
+        <w:t>L115: I appreciate the land acknowledgement.</w:t>
       </w:r>
     </w:p>
     <w:p>
@@ -3739,7 +4052,96 @@
           <w:bCs/>
           <w:color w:val="2F5496" w:themeColor="accent1" w:themeShade="BF"/>
         </w:rPr>
-        <w:t>Done!</w:t>
+        <w:t>Thank you.</w:t>
+      </w:r>
+    </w:p>
+    <w:p>
+      <w:pPr>
+        <w:rPr>
+          <w:b/>
+          <w:bCs/>
+        </w:rPr>
+      </w:pPr>
+      <w:r>
+        <w:rPr>
+          <w:b/>
+          <w:bCs/>
+        </w:rPr>
+        <w:t>COMMENT</w:t>
+      </w:r>
+    </w:p>
+    <w:p>
+      <w:r>
+        <w:t xml:space="preserve">2.9 - </w:t>
+      </w:r>
+      <w:r>
+        <w:t xml:space="preserve">L122, L136: Given the small and unbalanced sample sizes (4 controls and 5 </w:t>
+      </w:r>
+      <w:proofErr w:type="spellStart"/>
+      <w:r>
+        <w:t>exclosures</w:t>
+      </w:r>
+      <w:proofErr w:type="spellEnd"/>
+      <w:r>
+        <w:t>), it makes me uncomfortable that the data were combined across all plots within treatments. Note that there may be effects of the number of fluctuating variables (plots in this case) on the temporal mean and variance (</w:t>
+      </w:r>
+      <w:proofErr w:type="spellStart"/>
+      <w:r>
+        <w:t>Yachi</w:t>
+      </w:r>
+      <w:proofErr w:type="spellEnd"/>
+      <w:r>
+        <w:t xml:space="preserve"> and </w:t>
+      </w:r>
+      <w:proofErr w:type="spellStart"/>
+      <w:r>
+        <w:t>Loreau</w:t>
+      </w:r>
+      <w:proofErr w:type="spellEnd"/>
+      <w:r>
+        <w:t xml:space="preserve"> 1999 PNAS). I recommend randomly choosing 4 of the 5 </w:t>
+      </w:r>
+      <w:proofErr w:type="spellStart"/>
+      <w:r>
+        <w:t>exclosures</w:t>
+      </w:r>
+      <w:proofErr w:type="spellEnd"/>
+      <w:r>
+        <w:t xml:space="preserve"> to ensure a balanced design and that any treatment differences are not due to differences in sample sizes.</w:t>
+      </w:r>
+    </w:p>
+    <w:p>
+      <w:pPr>
+        <w:rPr>
+          <w:b/>
+          <w:bCs/>
+          <w:color w:val="2F5496" w:themeColor="accent1" w:themeShade="BF"/>
+        </w:rPr>
+      </w:pPr>
+      <w:r>
+        <w:rPr>
+          <w:b/>
+          <w:bCs/>
+          <w:color w:val="2F5496" w:themeColor="accent1" w:themeShade="BF"/>
+        </w:rPr>
+        <w:t xml:space="preserve">Response: </w:t>
+      </w:r>
+    </w:p>
+    <w:p>
+      <w:pPr>
+        <w:rPr>
+          <w:b/>
+          <w:bCs/>
+          <w:color w:val="2F5496" w:themeColor="accent1" w:themeShade="BF"/>
+        </w:rPr>
+      </w:pPr>
+      <w:r>
+        <w:rPr>
+          <w:b/>
+          <w:bCs/>
+          <w:color w:val="2F5496" w:themeColor="accent1" w:themeShade="BF"/>
+        </w:rPr>
+        <w:t>We have made this change</w:t>
       </w:r>
       <w:r>
         <w:rPr>
@@ -3756,6 +4158,234 @@
           <w:color w:val="2F5496" w:themeColor="accent1" w:themeShade="BF"/>
           <w:highlight w:val="yellow"/>
         </w:rPr>
+        <w:t>lines 142-144)</w:t>
+      </w:r>
+      <w:r>
+        <w:rPr>
+          <w:b/>
+          <w:bCs/>
+          <w:color w:val="2F5496" w:themeColor="accent1" w:themeShade="BF"/>
+          <w:highlight w:val="yellow"/>
+        </w:rPr>
+        <w:t>.</w:t>
+      </w:r>
+      <w:r>
+        <w:rPr>
+          <w:b/>
+          <w:bCs/>
+          <w:color w:val="2F5496" w:themeColor="accent1" w:themeShade="BF"/>
+        </w:rPr>
+        <w:t xml:space="preserve"> With a random subset of 4 (of 5) </w:t>
+      </w:r>
+      <w:proofErr w:type="spellStart"/>
+      <w:r>
+        <w:rPr>
+          <w:b/>
+          <w:bCs/>
+          <w:color w:val="2F5496" w:themeColor="accent1" w:themeShade="BF"/>
+        </w:rPr>
+        <w:t>exclosure</w:t>
+      </w:r>
+      <w:proofErr w:type="spellEnd"/>
+      <w:r>
+        <w:rPr>
+          <w:b/>
+          <w:bCs/>
+          <w:color w:val="2F5496" w:themeColor="accent1" w:themeShade="BF"/>
+        </w:rPr>
+        <w:t xml:space="preserve"> plots, results are qualitatively unchanged. </w:t>
+      </w:r>
+    </w:p>
+    <w:p>
+      <w:pPr>
+        <w:rPr>
+          <w:b/>
+          <w:bCs/>
+          <w:color w:val="2F5496" w:themeColor="accent1" w:themeShade="BF"/>
+        </w:rPr>
+      </w:pPr>
+      <w:r>
+        <w:rPr>
+          <w:b/>
+          <w:bCs/>
+          <w:color w:val="2F5496" w:themeColor="accent1" w:themeShade="BF"/>
+        </w:rPr>
+        <w:t xml:space="preserve">Throughout our analyses, we were also concerned about the trade-off between combining data across plots within treatments and the need for consolidated baseline (control) values for calculating compensation and the total energy ratio. </w:t>
+      </w:r>
+      <w:r>
+        <w:rPr>
+          <w:b/>
+          <w:bCs/>
+          <w:color w:val="2F5496" w:themeColor="accent1" w:themeShade="BF"/>
+        </w:rPr>
+        <w:t xml:space="preserve">To </w:t>
+      </w:r>
+      <w:r>
+        <w:rPr>
+          <w:b/>
+          <w:bCs/>
+          <w:color w:val="2F5496" w:themeColor="accent1" w:themeShade="BF"/>
+        </w:rPr>
+        <w:t xml:space="preserve">explore whether between-plot, within-treatment variability would impact our results, we </w:t>
+      </w:r>
+      <w:r>
+        <w:rPr>
+          <w:b/>
+          <w:bCs/>
+          <w:color w:val="2F5496" w:themeColor="accent1" w:themeShade="BF"/>
+        </w:rPr>
+        <w:t>have added an appendix (S4) repeating</w:t>
+      </w:r>
+      <w:r>
+        <w:rPr>
+          <w:b/>
+          <w:bCs/>
+          <w:color w:val="2F5496" w:themeColor="accent1" w:themeShade="BF"/>
+        </w:rPr>
+        <w:t xml:space="preserve"> these analyses using plot-level values for </w:t>
+      </w:r>
+      <w:proofErr w:type="spellStart"/>
+      <w:r>
+        <w:rPr>
+          <w:b/>
+          <w:bCs/>
+          <w:color w:val="2F5496" w:themeColor="accent1" w:themeShade="BF"/>
+        </w:rPr>
+        <w:t>exclosure</w:t>
+      </w:r>
+      <w:proofErr w:type="spellEnd"/>
+      <w:r>
+        <w:rPr>
+          <w:b/>
+          <w:bCs/>
+          <w:color w:val="2F5496" w:themeColor="accent1" w:themeShade="BF"/>
+        </w:rPr>
+        <w:t xml:space="preserve"> plots (but using the treatment-wide means for control plots, in order to make the necessary calculations), and including plot as a random effect. The results were qualitatively </w:t>
+      </w:r>
+      <w:r>
+        <w:rPr>
+          <w:b/>
+          <w:bCs/>
+          <w:color w:val="2F5496" w:themeColor="accent1" w:themeShade="BF"/>
+        </w:rPr>
+        <w:lastRenderedPageBreak/>
+        <w:t>the same</w:t>
+      </w:r>
+      <w:r>
+        <w:rPr>
+          <w:b/>
+          <w:bCs/>
+          <w:color w:val="2F5496" w:themeColor="accent1" w:themeShade="BF"/>
+        </w:rPr>
+        <w:t xml:space="preserve">. </w:t>
+      </w:r>
+      <w:r>
+        <w:rPr>
+          <w:b/>
+          <w:bCs/>
+          <w:color w:val="2F5496" w:themeColor="accent1" w:themeShade="BF"/>
+        </w:rPr>
+        <w:t xml:space="preserve">We elected to use the treatment-level means in </w:t>
+      </w:r>
+      <w:r>
+        <w:rPr>
+          <w:b/>
+          <w:bCs/>
+          <w:color w:val="2F5496" w:themeColor="accent1" w:themeShade="BF"/>
+        </w:rPr>
+        <w:t>the main</w:t>
+      </w:r>
+      <w:r>
+        <w:rPr>
+          <w:b/>
+          <w:bCs/>
+          <w:color w:val="2F5496" w:themeColor="accent1" w:themeShade="BF"/>
+        </w:rPr>
+        <w:t xml:space="preserve"> analysis, because this allowed us to treat control and </w:t>
+      </w:r>
+      <w:proofErr w:type="spellStart"/>
+      <w:r>
+        <w:rPr>
+          <w:b/>
+          <w:bCs/>
+          <w:color w:val="2F5496" w:themeColor="accent1" w:themeShade="BF"/>
+        </w:rPr>
+        <w:t>exclosure</w:t>
+      </w:r>
+      <w:proofErr w:type="spellEnd"/>
+      <w:r>
+        <w:rPr>
+          <w:b/>
+          <w:bCs/>
+          <w:color w:val="2F5496" w:themeColor="accent1" w:themeShade="BF"/>
+        </w:rPr>
+        <w:t xml:space="preserve"> plots consistently throughout the analysis. </w:t>
+      </w:r>
+    </w:p>
+    <w:p>
+      <w:pPr>
+        <w:rPr>
+          <w:b/>
+          <w:bCs/>
+        </w:rPr>
+      </w:pPr>
+      <w:r>
+        <w:rPr>
+          <w:b/>
+          <w:bCs/>
+        </w:rPr>
+        <w:t>COMMENT</w:t>
+      </w:r>
+    </w:p>
+    <w:p>
+      <w:r>
+        <w:t xml:space="preserve">2.10 - </w:t>
+      </w:r>
+      <w:r>
+        <w:t>L151-154: Given that results for all variables were combined across plots within treatments (as stated on L136), was there any replication for these repeated measures analyses? What sources of variation are included or excluded in the 95% confidence and credible intervals in Fig. 1? It would help to clarify this in the Methods.</w:t>
+      </w:r>
+    </w:p>
+    <w:p>
+      <w:pPr>
+        <w:rPr>
+          <w:b/>
+          <w:bCs/>
+          <w:color w:val="2F5496" w:themeColor="accent1" w:themeShade="BF"/>
+        </w:rPr>
+      </w:pPr>
+      <w:r>
+        <w:rPr>
+          <w:b/>
+          <w:bCs/>
+          <w:color w:val="2F5496" w:themeColor="accent1" w:themeShade="BF"/>
+        </w:rPr>
+        <w:t xml:space="preserve">Response: </w:t>
+      </w:r>
+    </w:p>
+    <w:p>
+      <w:pPr>
+        <w:rPr>
+          <w:b/>
+          <w:bCs/>
+          <w:iCs/>
+          <w:color w:val="2F5496" w:themeColor="accent1" w:themeShade="BF"/>
+        </w:rPr>
+      </w:pPr>
+      <w:r>
+        <w:rPr>
+          <w:b/>
+          <w:bCs/>
+          <w:color w:val="2F5496" w:themeColor="accent1" w:themeShade="BF"/>
+        </w:rPr>
+        <w:t>Where possible, we accounted for repeated sampling of the same plots over time by including temporal autocorrelation structures in the statistical models (</w:t>
+      </w:r>
+      <w:r>
+        <w:rPr>
+          <w:b/>
+          <w:bCs/>
+          <w:color w:val="2F5496" w:themeColor="accent1" w:themeShade="BF"/>
+          <w:highlight w:val="yellow"/>
+        </w:rPr>
         <w:t>lines</w:t>
       </w:r>
       <w:r>
@@ -3763,17 +4393,140 @@
           <w:b/>
           <w:bCs/>
           <w:color w:val="2F5496" w:themeColor="accent1" w:themeShade="BF"/>
+          <w:highlight w:val="yellow"/>
+        </w:rPr>
+        <w:t xml:space="preserve"> 191-195</w:t>
+      </w:r>
+      <w:r>
+        <w:rPr>
+          <w:b/>
+          <w:bCs/>
+          <w:color w:val="2F5496" w:themeColor="accent1" w:themeShade="BF"/>
+        </w:rPr>
+        <w:t xml:space="preserve">). In all instances, the 95% intervals represent model estimates for the time period (or, in the case of </w:t>
+      </w:r>
+      <w:r>
+        <w:rPr>
+          <w:b/>
+          <w:bCs/>
+          <w:i/>
+          <w:color w:val="2F5496" w:themeColor="accent1" w:themeShade="BF"/>
+        </w:rPr>
+        <w:t xml:space="preserve">C. </w:t>
+      </w:r>
+      <w:proofErr w:type="spellStart"/>
+      <w:r>
+        <w:rPr>
+          <w:b/>
+          <w:bCs/>
+          <w:i/>
+          <w:color w:val="2F5496" w:themeColor="accent1" w:themeShade="BF"/>
+        </w:rPr>
+        <w:t>baileyi</w:t>
+      </w:r>
+      <w:proofErr w:type="spellEnd"/>
+      <w:r>
+        <w:rPr>
+          <w:b/>
+          <w:bCs/>
+          <w:iCs/>
+          <w:color w:val="2F5496" w:themeColor="accent1" w:themeShade="BF"/>
+        </w:rPr>
+        <w:t xml:space="preserve">, time period-by-treatment) level means for the quantity of interest. For compensation and the total energy ratio, these models account for temporal autocorrelation between censuses within time periods. We have added these details </w:t>
+      </w:r>
+      <w:r>
+        <w:rPr>
+          <w:b/>
+          <w:bCs/>
+          <w:iCs/>
+          <w:color w:val="2F5496" w:themeColor="accent1" w:themeShade="BF"/>
+        </w:rPr>
+        <w:t>to the main text (</w:t>
+      </w:r>
+      <w:r>
+        <w:rPr>
+          <w:b/>
+          <w:bCs/>
+          <w:iCs/>
+          <w:color w:val="2F5496" w:themeColor="accent1" w:themeShade="BF"/>
+          <w:highlight w:val="yellow"/>
+        </w:rPr>
+        <w:t>lines 221-225</w:t>
+      </w:r>
+      <w:r>
+        <w:rPr>
+          <w:b/>
+          <w:bCs/>
+          <w:iCs/>
+          <w:color w:val="2F5496" w:themeColor="accent1" w:themeShade="BF"/>
         </w:rPr>
         <w:t>)</w:t>
       </w:r>
-    </w:p>
-    <w:p>
-      <w:pPr>
-        <w:rPr>
-          <w:b/>
-          <w:bCs/>
-        </w:rPr>
-      </w:pPr>
+      <w:r>
+        <w:rPr>
+          <w:b/>
+          <w:bCs/>
+          <w:iCs/>
+          <w:color w:val="2F5496" w:themeColor="accent1" w:themeShade="BF"/>
+        </w:rPr>
+        <w:t xml:space="preserve">. </w:t>
+      </w:r>
+    </w:p>
+    <w:p>
+      <w:pPr>
+        <w:rPr>
+          <w:b/>
+          <w:bCs/>
+          <w:iCs/>
+        </w:rPr>
+      </w:pPr>
+      <w:r>
+        <w:rPr>
+          <w:b/>
+          <w:bCs/>
+          <w:iCs/>
+          <w:color w:val="2F5496" w:themeColor="accent1" w:themeShade="BF"/>
+        </w:rPr>
+        <w:t xml:space="preserve">As we explain in our response to R2.9, we also explored the consequences of consolidating values across plots within </w:t>
+      </w:r>
+      <w:proofErr w:type="gramStart"/>
+      <w:r>
+        <w:rPr>
+          <w:b/>
+          <w:bCs/>
+          <w:iCs/>
+          <w:color w:val="2F5496" w:themeColor="accent1" w:themeShade="BF"/>
+        </w:rPr>
+        <w:t>treatments, and</w:t>
+      </w:r>
+      <w:proofErr w:type="gramEnd"/>
+      <w:r>
+        <w:rPr>
+          <w:b/>
+          <w:bCs/>
+          <w:iCs/>
+          <w:color w:val="2F5496" w:themeColor="accent1" w:themeShade="BF"/>
+        </w:rPr>
+        <w:t xml:space="preserve"> found no qualitative effect on the results</w:t>
+      </w:r>
+      <w:r>
+        <w:rPr>
+          <w:b/>
+          <w:bCs/>
+          <w:iCs/>
+          <w:color w:val="2F5496" w:themeColor="accent1" w:themeShade="BF"/>
+        </w:rPr>
+        <w:t xml:space="preserve"> (S4)</w:t>
+      </w:r>
+      <w:r>
+        <w:rPr>
+          <w:b/>
+          <w:bCs/>
+          <w:iCs/>
+          <w:color w:val="2F5496" w:themeColor="accent1" w:themeShade="BF"/>
+        </w:rPr>
+        <w:t xml:space="preserve">. </w:t>
+      </w:r>
     </w:p>
     <w:p>
       <w:pPr>
@@ -3792,10 +4545,10 @@
     </w:p>
     <w:p>
       <w:r>
-        <w:t xml:space="preserve">2.7 - </w:t>
-      </w:r>
-      <w:r>
-        <w:t>L110: Somewhere in the methods, it would be good to describe the measurements. For example, how and how often were body mass measurements made?</w:t>
+        <w:t xml:space="preserve">2.11 - </w:t>
+      </w:r>
+      <w:r>
+        <w:t>L173: It would help to add a few words clarifying what 19% and 55% are in reference to. If I understand correctly, then these are the percentages of KR energy use in control plots during these respective periods. Is this correct?</w:t>
       </w:r>
     </w:p>
     <w:p>
@@ -3829,7 +4582,15 @@
           <w:bCs/>
           <w:color w:val="2F5496" w:themeColor="accent1" w:themeShade="BF"/>
         </w:rPr>
-        <w:t>We have added this detail (</w:t>
+        <w:t>This is the correct interpretation, and we have added language to clarify this point</w:t>
+      </w:r>
+      <w:r>
+        <w:rPr>
+          <w:b/>
+          <w:bCs/>
+          <w:color w:val="2F5496" w:themeColor="accent1" w:themeShade="BF"/>
+        </w:rPr>
+        <w:t xml:space="preserve"> (</w:t>
       </w:r>
       <w:r>
         <w:rPr>
@@ -3846,6 +4607,322 @@
           <w:bCs/>
           <w:color w:val="2F5496" w:themeColor="accent1" w:themeShade="BF"/>
         </w:rPr>
+        <w:t xml:space="preserve"> 243-245</w:t>
+      </w:r>
+      <w:r>
+        <w:rPr>
+          <w:b/>
+          <w:bCs/>
+          <w:color w:val="2F5496" w:themeColor="accent1" w:themeShade="BF"/>
+        </w:rPr>
+        <w:t>)</w:t>
+      </w:r>
+      <w:r>
+        <w:rPr>
+          <w:b/>
+          <w:bCs/>
+          <w:color w:val="2F5496" w:themeColor="accent1" w:themeShade="BF"/>
+        </w:rPr>
+        <w:t xml:space="preserve">! </w:t>
+      </w:r>
+    </w:p>
+    <w:p>
+      <w:pPr>
+        <w:rPr>
+          <w:b/>
+          <w:bCs/>
+        </w:rPr>
+      </w:pPr>
+      <w:r>
+        <w:rPr>
+          <w:b/>
+          <w:bCs/>
+        </w:rPr>
+        <w:t>COMMENT</w:t>
+      </w:r>
+    </w:p>
+    <w:p>
+      <w:r>
+        <w:t xml:space="preserve">2.12 - </w:t>
+      </w:r>
+      <w:r>
+        <w:t xml:space="preserve">L206: I recommend changing 'substantially' to 'partly' or 'incompletely' because the energetic compensation shown in Fig. 1B is very far from complete, even during the middle </w:t>
+      </w:r>
+      <w:proofErr w:type="gramStart"/>
+      <w:r>
+        <w:t>period of time</w:t>
+      </w:r>
+      <w:proofErr w:type="gramEnd"/>
+      <w:r>
+        <w:t>.</w:t>
+      </w:r>
+    </w:p>
+    <w:p>
+      <w:pPr>
+        <w:rPr>
+          <w:b/>
+          <w:bCs/>
+          <w:color w:val="2F5496" w:themeColor="accent1" w:themeShade="BF"/>
+        </w:rPr>
+      </w:pPr>
+      <w:r>
+        <w:rPr>
+          <w:b/>
+          <w:bCs/>
+          <w:color w:val="2F5496" w:themeColor="accent1" w:themeShade="BF"/>
+        </w:rPr>
+        <w:t xml:space="preserve">Response: </w:t>
+      </w:r>
+    </w:p>
+    <w:p>
+      <w:pPr>
+        <w:rPr>
+          <w:b/>
+          <w:bCs/>
+          <w:color w:val="2F5496" w:themeColor="accent1" w:themeShade="BF"/>
+        </w:rPr>
+      </w:pPr>
+      <w:r>
+        <w:rPr>
+          <w:b/>
+          <w:bCs/>
+          <w:color w:val="2F5496" w:themeColor="accent1" w:themeShade="BF"/>
+        </w:rPr>
+        <w:t>We agree. We have changed this to “substantially, but incompletely”</w:t>
+      </w:r>
+      <w:r>
+        <w:rPr>
+          <w:b/>
+          <w:bCs/>
+          <w:color w:val="2F5496" w:themeColor="accent1" w:themeShade="BF"/>
+        </w:rPr>
+        <w:t xml:space="preserve"> (</w:t>
+      </w:r>
+      <w:r>
+        <w:rPr>
+          <w:b/>
+          <w:bCs/>
+          <w:color w:val="2F5496" w:themeColor="accent1" w:themeShade="BF"/>
+          <w:highlight w:val="yellow"/>
+        </w:rPr>
+        <w:t>line</w:t>
+      </w:r>
+      <w:r>
+        <w:rPr>
+          <w:b/>
+          <w:bCs/>
+          <w:color w:val="2F5496" w:themeColor="accent1" w:themeShade="BF"/>
+        </w:rPr>
+        <w:t xml:space="preserve"> 285) </w:t>
+      </w:r>
+      <w:r>
+        <w:rPr>
+          <w:b/>
+          <w:bCs/>
+          <w:color w:val="2F5496" w:themeColor="accent1" w:themeShade="BF"/>
+        </w:rPr>
+        <w:t xml:space="preserve">to capture the two points that 1) </w:t>
+      </w:r>
+      <w:r>
+        <w:rPr>
+          <w:b/>
+          <w:bCs/>
+          <w:i/>
+          <w:color w:val="2F5496" w:themeColor="accent1" w:themeShade="BF"/>
+        </w:rPr>
+        <w:t xml:space="preserve">C. </w:t>
+      </w:r>
+      <w:proofErr w:type="spellStart"/>
+      <w:r>
+        <w:rPr>
+          <w:b/>
+          <w:bCs/>
+          <w:i/>
+          <w:color w:val="2F5496" w:themeColor="accent1" w:themeShade="BF"/>
+        </w:rPr>
+        <w:t>baileyi</w:t>
+      </w:r>
+      <w:proofErr w:type="spellEnd"/>
+      <w:r>
+        <w:rPr>
+          <w:b/>
+          <w:bCs/>
+          <w:i/>
+          <w:color w:val="2F5496" w:themeColor="accent1" w:themeShade="BF"/>
+        </w:rPr>
+        <w:t xml:space="preserve"> </w:t>
+      </w:r>
+      <w:r>
+        <w:rPr>
+          <w:b/>
+          <w:bCs/>
+          <w:iCs/>
+          <w:color w:val="2F5496" w:themeColor="accent1" w:themeShade="BF"/>
+        </w:rPr>
+        <w:t>far from fully compensated for kangaroo rats, but that 2)</w:t>
+      </w:r>
+      <w:r>
+        <w:rPr>
+          <w:b/>
+          <w:bCs/>
+          <w:color w:val="2F5496" w:themeColor="accent1" w:themeShade="BF"/>
+        </w:rPr>
+        <w:t xml:space="preserve"> </w:t>
+      </w:r>
+      <w:r>
+        <w:rPr>
+          <w:b/>
+          <w:bCs/>
+          <w:i/>
+          <w:iCs/>
+          <w:color w:val="2F5496" w:themeColor="accent1" w:themeShade="BF"/>
+        </w:rPr>
+        <w:t xml:space="preserve">C. </w:t>
+      </w:r>
+      <w:proofErr w:type="spellStart"/>
+      <w:r>
+        <w:rPr>
+          <w:b/>
+          <w:bCs/>
+          <w:i/>
+          <w:iCs/>
+          <w:color w:val="2F5496" w:themeColor="accent1" w:themeShade="BF"/>
+        </w:rPr>
+        <w:t>baileyi</w:t>
+      </w:r>
+      <w:proofErr w:type="spellEnd"/>
+      <w:r>
+        <w:rPr>
+          <w:b/>
+          <w:bCs/>
+          <w:i/>
+          <w:iCs/>
+          <w:color w:val="2F5496" w:themeColor="accent1" w:themeShade="BF"/>
+        </w:rPr>
+        <w:t xml:space="preserve"> </w:t>
+      </w:r>
+      <w:r>
+        <w:rPr>
+          <w:b/>
+          <w:bCs/>
+          <w:color w:val="2F5496" w:themeColor="accent1" w:themeShade="BF"/>
+        </w:rPr>
+        <w:t>greatly increased compensation from that which was achieved by the other small granivores.</w:t>
+      </w:r>
+    </w:p>
+    <w:p>
+      <w:pPr>
+        <w:rPr>
+          <w:b/>
+          <w:bCs/>
+        </w:rPr>
+      </w:pPr>
+      <w:r>
+        <w:rPr>
+          <w:b/>
+          <w:bCs/>
+        </w:rPr>
+        <w:t>COMMENT</w:t>
+      </w:r>
+    </w:p>
+    <w:p>
+      <w:r>
+        <w:t xml:space="preserve">2.13 - </w:t>
+      </w:r>
+      <w:r>
+        <w:t xml:space="preserve">L208: As noted in the preceding comment, the results in Fig. 1B do not suggest that C. </w:t>
+      </w:r>
+      <w:proofErr w:type="spellStart"/>
+      <w:r>
+        <w:t>baileyi</w:t>
+      </w:r>
+      <w:proofErr w:type="spellEnd"/>
+      <w:r>
+        <w:t xml:space="preserve"> was able to fully compensate for KR. Thus, it seems overstated to refer to C. </w:t>
+      </w:r>
+      <w:proofErr w:type="spellStart"/>
+      <w:r>
+        <w:t>baileyi</w:t>
+      </w:r>
+      <w:proofErr w:type="spellEnd"/>
+      <w:r>
+        <w:t xml:space="preserve"> as a 'functional replacement' for KR.</w:t>
+      </w:r>
+    </w:p>
+    <w:p>
+      <w:pPr>
+        <w:rPr>
+          <w:b/>
+          <w:bCs/>
+          <w:color w:val="2F5496" w:themeColor="accent1" w:themeShade="BF"/>
+        </w:rPr>
+      </w:pPr>
+      <w:r>
+        <w:rPr>
+          <w:b/>
+          <w:bCs/>
+          <w:color w:val="2F5496" w:themeColor="accent1" w:themeShade="BF"/>
+        </w:rPr>
+        <w:t xml:space="preserve">Response: </w:t>
+      </w:r>
+    </w:p>
+    <w:p>
+      <w:pPr>
+        <w:rPr>
+          <w:b/>
+          <w:bCs/>
+          <w:color w:val="2F5496" w:themeColor="accent1" w:themeShade="BF"/>
+        </w:rPr>
+      </w:pPr>
+      <w:r>
+        <w:rPr>
+          <w:b/>
+          <w:bCs/>
+          <w:color w:val="2F5496" w:themeColor="accent1" w:themeShade="BF"/>
+        </w:rPr>
+        <w:t xml:space="preserve">We </w:t>
+      </w:r>
+      <w:proofErr w:type="gramStart"/>
+      <w:r>
+        <w:rPr>
+          <w:b/>
+          <w:bCs/>
+          <w:color w:val="2F5496" w:themeColor="accent1" w:themeShade="BF"/>
+        </w:rPr>
+        <w:t>agree, and</w:t>
+      </w:r>
+      <w:proofErr w:type="gramEnd"/>
+      <w:r>
+        <w:rPr>
+          <w:b/>
+          <w:bCs/>
+          <w:color w:val="2F5496" w:themeColor="accent1" w:themeShade="BF"/>
+        </w:rPr>
+        <w:t xml:space="preserve"> have modified this to “partial functional replacement” (</w:t>
+      </w:r>
+      <w:r>
+        <w:rPr>
+          <w:b/>
+          <w:bCs/>
+          <w:color w:val="2F5496" w:themeColor="accent1" w:themeShade="BF"/>
+          <w:highlight w:val="yellow"/>
+        </w:rPr>
+        <w:t>line</w:t>
+      </w:r>
+      <w:r>
+        <w:rPr>
+          <w:b/>
+          <w:bCs/>
+          <w:color w:val="2F5496" w:themeColor="accent1" w:themeShade="BF"/>
+        </w:rPr>
+        <w:t xml:space="preserve"> 287</w:t>
+      </w:r>
+      <w:r>
+        <w:rPr>
+          <w:b/>
+          <w:bCs/>
+          <w:color w:val="2F5496" w:themeColor="accent1" w:themeShade="BF"/>
+        </w:rPr>
         <w:t>).</w:t>
       </w:r>
     </w:p>
@@ -3856,28 +4933,21 @@
           <w:bCs/>
         </w:rPr>
       </w:pPr>
-    </w:p>
-    <w:p>
-      <w:pPr>
-        <w:rPr>
-          <w:b/>
-          <w:bCs/>
-        </w:rPr>
-      </w:pPr>
-      <w:r>
-        <w:rPr>
-          <w:b/>
-          <w:bCs/>
-        </w:rPr>
+      <w:r>
+        <w:rPr>
+          <w:b/>
+          <w:bCs/>
+        </w:rPr>
+        <w:lastRenderedPageBreak/>
         <w:t>COMMENT</w:t>
       </w:r>
     </w:p>
     <w:p>
       <w:r>
-        <w:t xml:space="preserve">2.8 - </w:t>
-      </w:r>
-      <w:r>
-        <w:t>L115: I appreciate the land acknowledgement.</w:t>
+        <w:t xml:space="preserve">2.14 - </w:t>
+      </w:r>
+      <w:r>
+        <w:t>L267-270: Yes, and there is considerable evidence that different sets of plant species promote an ecosystem function at different times and places, and under different global changes (Isbell et al. 2011 Nature). This is consistent with your results and suggests that we should not think of species' contributions to ecosystem functioning in a static sense.</w:t>
       </w:r>
     </w:p>
     <w:p>
@@ -3911,16 +4981,43 @@
           <w:bCs/>
           <w:color w:val="2F5496" w:themeColor="accent1" w:themeShade="BF"/>
         </w:rPr>
-        <w:t>Thank you.</w:t>
-      </w:r>
-    </w:p>
-    <w:p>
-      <w:pPr>
-        <w:rPr>
-          <w:b/>
-          <w:bCs/>
-        </w:rPr>
-      </w:pPr>
+        <w:t xml:space="preserve">We appreciate this </w:t>
+      </w:r>
+      <w:proofErr w:type="gramStart"/>
+      <w:r>
+        <w:rPr>
+          <w:b/>
+          <w:bCs/>
+          <w:color w:val="2F5496" w:themeColor="accent1" w:themeShade="BF"/>
+        </w:rPr>
+        <w:t>resonance, and</w:t>
+      </w:r>
+      <w:proofErr w:type="gramEnd"/>
+      <w:r>
+        <w:rPr>
+          <w:b/>
+          <w:bCs/>
+          <w:color w:val="2F5496" w:themeColor="accent1" w:themeShade="BF"/>
+        </w:rPr>
+        <w:t xml:space="preserve"> have incorporated this reference into the text (</w:t>
+      </w:r>
+      <w:r>
+        <w:rPr>
+          <w:b/>
+          <w:bCs/>
+          <w:color w:val="2F5496" w:themeColor="accent1" w:themeShade="BF"/>
+          <w:highlight w:val="yellow"/>
+        </w:rPr>
+        <w:t>line</w:t>
+      </w:r>
+      <w:r>
+        <w:rPr>
+          <w:b/>
+          <w:bCs/>
+          <w:color w:val="2F5496" w:themeColor="accent1" w:themeShade="BF"/>
+        </w:rPr>
+        <w:t xml:space="preserve"> 353).</w:t>
+      </w:r>
     </w:p>
     <w:p>
       <w:pPr>
@@ -3939,42 +5036,18 @@
     </w:p>
     <w:p>
       <w:r>
-        <w:t xml:space="preserve">2.9 - </w:t>
-      </w:r>
-      <w:r>
-        <w:t xml:space="preserve">L122, L136: Given the small and unbalanced sample sizes (4 controls and 5 </w:t>
-      </w:r>
-      <w:proofErr w:type="spellStart"/>
-      <w:r>
-        <w:t>exclosures</w:t>
-      </w:r>
-      <w:proofErr w:type="spellEnd"/>
-      <w:r>
-        <w:t>), it makes me uncomfortable that the data were combined across all plots within treatments. Note that there may be effects of the number of fluctuating variables (plots in this case) on the temporal mean and variance (</w:t>
-      </w:r>
-      <w:proofErr w:type="spellStart"/>
-      <w:r>
-        <w:t>Yachi</w:t>
-      </w:r>
-      <w:proofErr w:type="spellEnd"/>
-      <w:r>
-        <w:t xml:space="preserve"> and </w:t>
-      </w:r>
-      <w:proofErr w:type="spellStart"/>
-      <w:r>
-        <w:t>Loreau</w:t>
-      </w:r>
-      <w:proofErr w:type="spellEnd"/>
-      <w:r>
-        <w:t xml:space="preserve"> 1999 PNAS). I recommend randomly choosing 4 of the 5 </w:t>
-      </w:r>
-      <w:proofErr w:type="spellStart"/>
-      <w:r>
-        <w:t>exclosures</w:t>
-      </w:r>
-      <w:proofErr w:type="spellEnd"/>
-      <w:r>
-        <w:t xml:space="preserve"> to ensure a balanced design and that any treatment differences are not due to differences in sample sizes.</w:t>
+        <w:t xml:space="preserve">2.15 - </w:t>
+      </w:r>
+      <w:r>
+        <w:t xml:space="preserve">L271-272: This is a strong statement, which is </w:t>
+      </w:r>
+      <w:proofErr w:type="gramStart"/>
+      <w:r>
+        <w:t>fully-supported</w:t>
+      </w:r>
+      <w:proofErr w:type="gramEnd"/>
+      <w:r>
+        <w:t xml:space="preserve"> by the results: 'this type of temporary, context- dependent compensation may be common.' It might help to include a clear statement such as this one in the Abstract.</w:t>
       </w:r>
     </w:p>
     <w:p>
@@ -4008,205 +5081,12 @@
           <w:bCs/>
           <w:color w:val="2F5496" w:themeColor="accent1" w:themeShade="BF"/>
         </w:rPr>
-        <w:t xml:space="preserve">We have made this change. With a random subset of 4 (of 5) </w:t>
-      </w:r>
-      <w:proofErr w:type="spellStart"/>
-      <w:r>
-        <w:rPr>
-          <w:b/>
-          <w:bCs/>
-          <w:color w:val="2F5496" w:themeColor="accent1" w:themeShade="BF"/>
-        </w:rPr>
-        <w:t>exclosure</w:t>
-      </w:r>
-      <w:proofErr w:type="spellEnd"/>
-      <w:r>
-        <w:rPr>
-          <w:b/>
-          <w:bCs/>
-          <w:color w:val="2F5496" w:themeColor="accent1" w:themeShade="BF"/>
-        </w:rPr>
-        <w:t xml:space="preserve"> plots, results are qualitatively unchanged. </w:t>
-      </w:r>
-    </w:p>
-    <w:p>
-      <w:pPr>
-        <w:rPr>
-          <w:b/>
-          <w:bCs/>
-          <w:color w:val="2F5496" w:themeColor="accent1" w:themeShade="BF"/>
-        </w:rPr>
-      </w:pPr>
-      <w:r>
-        <w:rPr>
-          <w:b/>
-          <w:bCs/>
-          <w:color w:val="2F5496" w:themeColor="accent1" w:themeShade="BF"/>
-        </w:rPr>
-        <w:lastRenderedPageBreak/>
-        <w:t xml:space="preserve">Throughout our analyses, we were also concerned about the trade-off between combining data across plots within treatments and the need for consolidated baseline (control) values for calculating compensation and the total energy ratio. To explore whether between-plot, within-treatment variability would impact our results, we repeated these analyses using plot-level values for </w:t>
-      </w:r>
-      <w:proofErr w:type="spellStart"/>
-      <w:r>
-        <w:rPr>
-          <w:b/>
-          <w:bCs/>
-          <w:color w:val="2F5496" w:themeColor="accent1" w:themeShade="BF"/>
-        </w:rPr>
-        <w:t>exclosure</w:t>
-      </w:r>
-      <w:proofErr w:type="spellEnd"/>
-      <w:r>
-        <w:rPr>
-          <w:b/>
-          <w:bCs/>
-          <w:color w:val="2F5496" w:themeColor="accent1" w:themeShade="BF"/>
-        </w:rPr>
-        <w:t xml:space="preserve"> plots (but using the treatment-wide means for control plots, in order to make the necessary calculations), and including plot as a random effect. The results were qualitatively the same. We elected to use the treatment-level means in our analysis, because this allowed us to treat control and </w:t>
-      </w:r>
-      <w:proofErr w:type="spellStart"/>
-      <w:r>
-        <w:rPr>
-          <w:b/>
-          <w:bCs/>
-          <w:color w:val="2F5496" w:themeColor="accent1" w:themeShade="BF"/>
-        </w:rPr>
-        <w:t>exclosure</w:t>
-      </w:r>
-      <w:proofErr w:type="spellEnd"/>
-      <w:r>
-        <w:rPr>
-          <w:b/>
-          <w:bCs/>
-          <w:color w:val="2F5496" w:themeColor="accent1" w:themeShade="BF"/>
-        </w:rPr>
-        <w:t xml:space="preserve"> plots consistently throughout the </w:t>
-      </w:r>
-      <w:commentRangeStart w:id="0"/>
-      <w:r>
-        <w:rPr>
-          <w:b/>
-          <w:bCs/>
-          <w:color w:val="2F5496" w:themeColor="accent1" w:themeShade="BF"/>
-        </w:rPr>
-        <w:t>analysis</w:t>
-      </w:r>
-      <w:commentRangeEnd w:id="0"/>
-      <w:r>
-        <w:rPr>
-          <w:rStyle w:val="CommentReference"/>
-        </w:rPr>
-        <w:commentReference w:id="0"/>
-      </w:r>
-      <w:r>
-        <w:rPr>
-          <w:b/>
-          <w:bCs/>
-          <w:color w:val="2F5496" w:themeColor="accent1" w:themeShade="BF"/>
-        </w:rPr>
-        <w:t xml:space="preserve">. </w:t>
-      </w:r>
-    </w:p>
-    <w:p>
-      <w:pPr>
-        <w:rPr>
-          <w:b/>
-          <w:bCs/>
-          <w:color w:val="2F5496" w:themeColor="accent1" w:themeShade="BF"/>
-        </w:rPr>
-      </w:pPr>
-    </w:p>
-    <w:p>
-      <w:pPr>
-        <w:rPr>
-          <w:b/>
-          <w:bCs/>
-        </w:rPr>
-      </w:pPr>
-      <w:r>
-        <w:rPr>
-          <w:b/>
-          <w:bCs/>
-        </w:rPr>
-        <w:t>COMMENT</w:t>
-      </w:r>
-    </w:p>
-    <w:p>
-      <w:r>
-        <w:t xml:space="preserve">2.10 - </w:t>
-      </w:r>
-      <w:r>
-        <w:t>L151-154: Given that results for all variables were combined across plots within treatments (as stated on L136), was there any replication for these repeated measures analyses? What sources of variation are included or excluded in the 95% confidence and credible intervals in Fig. 1? It would help to clarify this in the Methods.</w:t>
-      </w:r>
-    </w:p>
-    <w:p>
-      <w:pPr>
-        <w:rPr>
-          <w:b/>
-          <w:bCs/>
-          <w:color w:val="2F5496" w:themeColor="accent1" w:themeShade="BF"/>
-        </w:rPr>
-      </w:pPr>
-      <w:r>
-        <w:rPr>
-          <w:b/>
-          <w:bCs/>
-          <w:color w:val="2F5496" w:themeColor="accent1" w:themeShade="BF"/>
-        </w:rPr>
-        <w:t xml:space="preserve">Response: </w:t>
-      </w:r>
-    </w:p>
-    <w:p>
-      <w:pPr>
-        <w:rPr>
-          <w:b/>
-          <w:bCs/>
-          <w:iCs/>
-          <w:color w:val="2F5496" w:themeColor="accent1" w:themeShade="BF"/>
-        </w:rPr>
-      </w:pPr>
-      <w:r>
-        <w:rPr>
-          <w:b/>
-          <w:bCs/>
-          <w:color w:val="2F5496" w:themeColor="accent1" w:themeShade="BF"/>
-        </w:rPr>
-        <w:t xml:space="preserve">Where possible, we accounted for repeated sampling of the same plots over time by including temporal autocorrelation structures in the statistical models (lines). In all instances, the 95% intervals represent model estimates for the time period (or, in the case of </w:t>
-      </w:r>
-      <w:r>
-        <w:rPr>
-          <w:b/>
-          <w:bCs/>
-          <w:i/>
-          <w:color w:val="2F5496" w:themeColor="accent1" w:themeShade="BF"/>
-        </w:rPr>
-        <w:t xml:space="preserve">C. </w:t>
-      </w:r>
-      <w:proofErr w:type="spellStart"/>
-      <w:r>
-        <w:rPr>
-          <w:b/>
-          <w:bCs/>
-          <w:i/>
-          <w:color w:val="2F5496" w:themeColor="accent1" w:themeShade="BF"/>
-        </w:rPr>
-        <w:t>baileyi</w:t>
-      </w:r>
-      <w:proofErr w:type="spellEnd"/>
-      <w:r>
-        <w:rPr>
-          <w:b/>
-          <w:bCs/>
-          <w:iCs/>
-          <w:color w:val="2F5496" w:themeColor="accent1" w:themeShade="BF"/>
-        </w:rPr>
-        <w:t>, time period-by-treatment) level means for the quantity of interest. For compensation and the total energy ratio, these models account for temporal autocorrelation between censuses within time periods. We have added these details to the figure (</w:t>
-      </w:r>
-      <w:r>
-        <w:rPr>
-          <w:b/>
-          <w:bCs/>
-          <w:iCs/>
+        <w:t>We appreciate this observation! We have incorporated this statement into the Abstract (</w:t>
+      </w:r>
+      <w:r>
+        <w:rPr>
+          <w:b/>
+          <w:bCs/>
           <w:color w:val="2F5496" w:themeColor="accent1" w:themeShade="BF"/>
           <w:highlight w:val="yellow"/>
         </w:rPr>
@@ -4216,465 +5096,9 @@
         <w:rPr>
           <w:b/>
           <w:bCs/>
-          <w:iCs/>
-          <w:color w:val="2F5496" w:themeColor="accent1" w:themeShade="BF"/>
-        </w:rPr>
-        <w:t xml:space="preserve">) and table (S1, S3) legends. </w:t>
-      </w:r>
-    </w:p>
-    <w:p>
-      <w:pPr>
-        <w:rPr>
-          <w:b/>
-          <w:bCs/>
-          <w:iCs/>
-        </w:rPr>
-      </w:pPr>
-      <w:r>
-        <w:rPr>
-          <w:b/>
-          <w:bCs/>
-          <w:iCs/>
-          <w:color w:val="2F5496" w:themeColor="accent1" w:themeShade="BF"/>
-        </w:rPr>
-        <w:t xml:space="preserve">As we explain in our response to R2.9, we also explored the consequences of consolidating values across plots within </w:t>
-      </w:r>
-      <w:proofErr w:type="gramStart"/>
-      <w:r>
-        <w:rPr>
-          <w:b/>
-          <w:bCs/>
-          <w:iCs/>
-          <w:color w:val="2F5496" w:themeColor="accent1" w:themeShade="BF"/>
-        </w:rPr>
-        <w:t>treatments, and</w:t>
-      </w:r>
-      <w:proofErr w:type="gramEnd"/>
-      <w:r>
-        <w:rPr>
-          <w:b/>
-          <w:bCs/>
-          <w:iCs/>
-          <w:color w:val="2F5496" w:themeColor="accent1" w:themeShade="BF"/>
-        </w:rPr>
-        <w:t xml:space="preserve"> found no qualitative effect on the </w:t>
-      </w:r>
-      <w:commentRangeStart w:id="1"/>
-      <w:r>
-        <w:rPr>
-          <w:b/>
-          <w:bCs/>
-          <w:iCs/>
-          <w:color w:val="2F5496" w:themeColor="accent1" w:themeShade="BF"/>
-        </w:rPr>
-        <w:t>results</w:t>
-      </w:r>
-      <w:commentRangeEnd w:id="1"/>
-      <w:r>
-        <w:rPr>
-          <w:rStyle w:val="CommentReference"/>
-        </w:rPr>
-        <w:commentReference w:id="1"/>
-      </w:r>
-      <w:r>
-        <w:rPr>
-          <w:b/>
-          <w:bCs/>
-          <w:iCs/>
-          <w:color w:val="2F5496" w:themeColor="accent1" w:themeShade="BF"/>
-        </w:rPr>
-        <w:t xml:space="preserve">. </w:t>
-      </w:r>
-    </w:p>
-    <w:p>
-      <w:pPr>
-        <w:rPr>
-          <w:b/>
-          <w:bCs/>
-        </w:rPr>
-      </w:pPr>
-      <w:r>
-        <w:rPr>
-          <w:b/>
-          <w:bCs/>
-        </w:rPr>
-        <w:t>COMMENT</w:t>
-      </w:r>
-    </w:p>
-    <w:p>
-      <w:r>
-        <w:t xml:space="preserve">2.11 - </w:t>
-      </w:r>
-      <w:r>
-        <w:t>L173: It would help to add a few words clarifying what 19% and 55% are in reference to. If I understand correctly, then these are the percentages of KR energy use in control plots during these respective periods. Is this correct?</w:t>
-      </w:r>
-    </w:p>
-    <w:p>
-      <w:pPr>
-        <w:rPr>
-          <w:b/>
-          <w:bCs/>
-          <w:color w:val="2F5496" w:themeColor="accent1" w:themeShade="BF"/>
-        </w:rPr>
-      </w:pPr>
-      <w:r>
-        <w:rPr>
-          <w:b/>
-          <w:bCs/>
-          <w:color w:val="2F5496" w:themeColor="accent1" w:themeShade="BF"/>
-        </w:rPr>
-        <w:t xml:space="preserve">Response: </w:t>
-      </w:r>
-    </w:p>
-    <w:p>
-      <w:pPr>
-        <w:rPr>
-          <w:b/>
-          <w:bCs/>
-          <w:color w:val="2F5496" w:themeColor="accent1" w:themeShade="BF"/>
-        </w:rPr>
-      </w:pPr>
-      <w:r>
-        <w:rPr>
-          <w:b/>
-          <w:bCs/>
-          <w:color w:val="2F5496" w:themeColor="accent1" w:themeShade="BF"/>
-        </w:rPr>
-        <w:t>This is the correct interpretation, and we have added language to clarify this point</w:t>
-      </w:r>
-      <w:r>
-        <w:rPr>
-          <w:b/>
-          <w:bCs/>
-          <w:color w:val="2F5496" w:themeColor="accent1" w:themeShade="BF"/>
-        </w:rPr>
-        <w:t xml:space="preserve"> (</w:t>
-      </w:r>
-      <w:r>
-        <w:rPr>
-          <w:b/>
-          <w:bCs/>
-          <w:color w:val="2F5496" w:themeColor="accent1" w:themeShade="BF"/>
-          <w:highlight w:val="yellow"/>
-        </w:rPr>
-        <w:t>lines</w:t>
-      </w:r>
-      <w:r>
-        <w:rPr>
-          <w:b/>
-          <w:bCs/>
-          <w:color w:val="2F5496" w:themeColor="accent1" w:themeShade="BF"/>
-        </w:rPr>
-        <w:t>)</w:t>
-      </w:r>
-      <w:r>
-        <w:rPr>
-          <w:b/>
-          <w:bCs/>
-          <w:color w:val="2F5496" w:themeColor="accent1" w:themeShade="BF"/>
-        </w:rPr>
-        <w:t xml:space="preserve">! </w:t>
-      </w:r>
-    </w:p>
-    <w:p>
-      <w:pPr>
-        <w:rPr>
-          <w:b/>
-          <w:bCs/>
-        </w:rPr>
-      </w:pPr>
-    </w:p>
-    <w:p>
-      <w:pPr>
-        <w:rPr>
-          <w:b/>
-          <w:bCs/>
-        </w:rPr>
-      </w:pPr>
-      <w:r>
-        <w:rPr>
-          <w:b/>
-          <w:bCs/>
-        </w:rPr>
-        <w:t>COMMENT</w:t>
-      </w:r>
-    </w:p>
-    <w:p>
-      <w:r>
-        <w:t xml:space="preserve">2.12 - </w:t>
-      </w:r>
-      <w:r>
-        <w:t xml:space="preserve">L206: I recommend changing 'substantially' to 'partly' or 'incompletely' because the energetic compensation shown in Fig. 1B is very far from complete, even during the middle </w:t>
-      </w:r>
-      <w:proofErr w:type="gramStart"/>
-      <w:r>
-        <w:t>period of time</w:t>
-      </w:r>
-      <w:proofErr w:type="gramEnd"/>
-      <w:r>
-        <w:t>.</w:t>
-      </w:r>
-    </w:p>
-    <w:p>
-      <w:pPr>
-        <w:rPr>
-          <w:b/>
-          <w:bCs/>
-          <w:color w:val="2F5496" w:themeColor="accent1" w:themeShade="BF"/>
-        </w:rPr>
-      </w:pPr>
-      <w:r>
-        <w:rPr>
-          <w:b/>
-          <w:bCs/>
-          <w:color w:val="2F5496" w:themeColor="accent1" w:themeShade="BF"/>
-        </w:rPr>
-        <w:t xml:space="preserve">Response: </w:t>
-      </w:r>
-    </w:p>
-    <w:p>
-      <w:pPr>
-        <w:rPr>
-          <w:b/>
-          <w:bCs/>
-          <w:color w:val="2F5496" w:themeColor="accent1" w:themeShade="BF"/>
-        </w:rPr>
-      </w:pPr>
-      <w:r>
-        <w:rPr>
-          <w:b/>
-          <w:bCs/>
-          <w:color w:val="2F5496" w:themeColor="accent1" w:themeShade="BF"/>
-        </w:rPr>
-        <w:lastRenderedPageBreak/>
-        <w:t>We agree. We have changed this to “substantially, but incompletely”</w:t>
-      </w:r>
-      <w:r>
-        <w:rPr>
-          <w:b/>
-          <w:bCs/>
-          <w:color w:val="2F5496" w:themeColor="accent1" w:themeShade="BF"/>
-        </w:rPr>
-        <w:t xml:space="preserve"> (</w:t>
-      </w:r>
-      <w:r>
-        <w:rPr>
-          <w:b/>
-          <w:bCs/>
-          <w:color w:val="2F5496" w:themeColor="accent1" w:themeShade="BF"/>
-          <w:highlight w:val="yellow"/>
-        </w:rPr>
-        <w:t>lines</w:t>
-      </w:r>
-      <w:r>
-        <w:rPr>
-          <w:b/>
-          <w:bCs/>
-          <w:color w:val="2F5496" w:themeColor="accent1" w:themeShade="BF"/>
-        </w:rPr>
-        <w:t>)</w:t>
-      </w:r>
-      <w:r>
-        <w:rPr>
-          <w:b/>
-          <w:bCs/>
-          <w:color w:val="2F5496" w:themeColor="accent1" w:themeShade="BF"/>
-        </w:rPr>
-        <w:t xml:space="preserve"> to capture the two points that 1) </w:t>
-      </w:r>
-      <w:r>
-        <w:rPr>
-          <w:b/>
-          <w:bCs/>
-          <w:i/>
-          <w:color w:val="2F5496" w:themeColor="accent1" w:themeShade="BF"/>
-        </w:rPr>
-        <w:t xml:space="preserve">C. </w:t>
-      </w:r>
-      <w:proofErr w:type="spellStart"/>
-      <w:r>
-        <w:rPr>
-          <w:b/>
-          <w:bCs/>
-          <w:i/>
-          <w:color w:val="2F5496" w:themeColor="accent1" w:themeShade="BF"/>
-        </w:rPr>
-        <w:t>baileyi</w:t>
-      </w:r>
-      <w:proofErr w:type="spellEnd"/>
-      <w:r>
-        <w:rPr>
-          <w:b/>
-          <w:bCs/>
-          <w:i/>
-          <w:color w:val="2F5496" w:themeColor="accent1" w:themeShade="BF"/>
-        </w:rPr>
-        <w:t xml:space="preserve"> </w:t>
-      </w:r>
-      <w:r>
-        <w:rPr>
-          <w:b/>
-          <w:bCs/>
-          <w:iCs/>
-          <w:color w:val="2F5496" w:themeColor="accent1" w:themeShade="BF"/>
-        </w:rPr>
-        <w:t>far from fully compensated for kangaroo rats, but that 2)</w:t>
-      </w:r>
-      <w:r>
-        <w:rPr>
-          <w:b/>
-          <w:bCs/>
-          <w:color w:val="2F5496" w:themeColor="accent1" w:themeShade="BF"/>
-        </w:rPr>
-        <w:t xml:space="preserve"> </w:t>
-      </w:r>
-      <w:r>
-        <w:rPr>
-          <w:b/>
-          <w:bCs/>
-          <w:i/>
-          <w:iCs/>
-          <w:color w:val="2F5496" w:themeColor="accent1" w:themeShade="BF"/>
-        </w:rPr>
-        <w:t xml:space="preserve">C. </w:t>
-      </w:r>
-      <w:proofErr w:type="spellStart"/>
-      <w:r>
-        <w:rPr>
-          <w:b/>
-          <w:bCs/>
-          <w:i/>
-          <w:iCs/>
-          <w:color w:val="2F5496" w:themeColor="accent1" w:themeShade="BF"/>
-        </w:rPr>
-        <w:t>baileyi</w:t>
-      </w:r>
-      <w:proofErr w:type="spellEnd"/>
-      <w:r>
-        <w:rPr>
-          <w:b/>
-          <w:bCs/>
-          <w:i/>
-          <w:iCs/>
-          <w:color w:val="2F5496" w:themeColor="accent1" w:themeShade="BF"/>
-        </w:rPr>
-        <w:t xml:space="preserve"> </w:t>
-      </w:r>
-      <w:r>
-        <w:rPr>
-          <w:b/>
-          <w:bCs/>
-          <w:color w:val="2F5496" w:themeColor="accent1" w:themeShade="BF"/>
-        </w:rPr>
-        <w:t>greatly increased compensation from that which was achieved by the other small granivores.</w:t>
-      </w:r>
-    </w:p>
-    <w:p>
-      <w:pPr>
-        <w:rPr>
-          <w:b/>
-          <w:bCs/>
-        </w:rPr>
-      </w:pPr>
-    </w:p>
-    <w:p>
-      <w:pPr>
-        <w:rPr>
-          <w:b/>
-          <w:bCs/>
-        </w:rPr>
-      </w:pPr>
-      <w:r>
-        <w:rPr>
-          <w:b/>
-          <w:bCs/>
-        </w:rPr>
-        <w:t>COMMENT</w:t>
-      </w:r>
-    </w:p>
-    <w:p>
-      <w:r>
-        <w:t xml:space="preserve">2.13 - </w:t>
-      </w:r>
-      <w:r>
-        <w:t xml:space="preserve">L208: As noted in the preceding comment, the results in Fig. 1B do not suggest that C. </w:t>
-      </w:r>
-      <w:proofErr w:type="spellStart"/>
-      <w:r>
-        <w:t>baileyi</w:t>
-      </w:r>
-      <w:proofErr w:type="spellEnd"/>
-      <w:r>
-        <w:t xml:space="preserve"> was able to fully compensate for KR. Thus, it seems overstated to refer to C. </w:t>
-      </w:r>
-      <w:proofErr w:type="spellStart"/>
-      <w:r>
-        <w:t>baileyi</w:t>
-      </w:r>
-      <w:proofErr w:type="spellEnd"/>
-      <w:r>
-        <w:t xml:space="preserve"> as a 'functional replacement' for KR.</w:t>
-      </w:r>
-    </w:p>
-    <w:p>
-      <w:pPr>
-        <w:rPr>
-          <w:b/>
-          <w:bCs/>
-          <w:color w:val="2F5496" w:themeColor="accent1" w:themeShade="BF"/>
-        </w:rPr>
-      </w:pPr>
-      <w:r>
-        <w:rPr>
-          <w:b/>
-          <w:bCs/>
-          <w:color w:val="2F5496" w:themeColor="accent1" w:themeShade="BF"/>
-        </w:rPr>
-        <w:t xml:space="preserve">Response: </w:t>
-      </w:r>
-    </w:p>
-    <w:p>
-      <w:pPr>
-        <w:rPr>
-          <w:b/>
-          <w:bCs/>
-          <w:color w:val="2F5496" w:themeColor="accent1" w:themeShade="BF"/>
-        </w:rPr>
-      </w:pPr>
-      <w:r>
-        <w:rPr>
-          <w:b/>
-          <w:bCs/>
-          <w:color w:val="2F5496" w:themeColor="accent1" w:themeShade="BF"/>
-        </w:rPr>
-        <w:t xml:space="preserve">We </w:t>
-      </w:r>
-      <w:proofErr w:type="gramStart"/>
-      <w:r>
-        <w:rPr>
-          <w:b/>
-          <w:bCs/>
-          <w:color w:val="2F5496" w:themeColor="accent1" w:themeShade="BF"/>
-        </w:rPr>
-        <w:t>agree, and</w:t>
-      </w:r>
-      <w:proofErr w:type="gramEnd"/>
-      <w:r>
-        <w:rPr>
-          <w:b/>
-          <w:bCs/>
-          <w:color w:val="2F5496" w:themeColor="accent1" w:themeShade="BF"/>
-        </w:rPr>
-        <w:t xml:space="preserve"> have modified this to “partial functional replacement” (</w:t>
-      </w:r>
-      <w:r>
-        <w:rPr>
-          <w:b/>
-          <w:bCs/>
-          <w:color w:val="2F5496" w:themeColor="accent1" w:themeShade="BF"/>
-          <w:highlight w:val="yellow"/>
-        </w:rPr>
-        <w:t>lines</w:t>
+          <w:color w:val="2F5496" w:themeColor="accent1" w:themeShade="BF"/>
+        </w:rPr>
+        <w:t xml:space="preserve"> 30-32</w:t>
       </w:r>
       <w:r>
         <w:rPr>
@@ -4690,180 +5114,7 @@
         <w:rPr>
           <w:b/>
           <w:bCs/>
-        </w:rPr>
-      </w:pPr>
-      <w:r>
-        <w:rPr>
-          <w:b/>
-          <w:bCs/>
-        </w:rPr>
-        <w:t>COMMENT</w:t>
-      </w:r>
-    </w:p>
-    <w:p>
-      <w:r>
-        <w:t xml:space="preserve">2.14 - </w:t>
-      </w:r>
-      <w:r>
-        <w:t>L267-270: Yes, and there is considerable evidence that different sets of plant species promote an ecosystem function at different times and places, and under different global changes (Isbell et al. 2011 Nature). This is consistent with your results and suggests that we should not think of species' contributions to ecosystem functioning in a static sense.</w:t>
-      </w:r>
-    </w:p>
-    <w:p>
-      <w:pPr>
-        <w:rPr>
-          <w:b/>
-          <w:bCs/>
-          <w:color w:val="2F5496" w:themeColor="accent1" w:themeShade="BF"/>
-        </w:rPr>
-      </w:pPr>
-      <w:r>
-        <w:rPr>
-          <w:b/>
-          <w:bCs/>
-          <w:color w:val="2F5496" w:themeColor="accent1" w:themeShade="BF"/>
-        </w:rPr>
-        <w:t xml:space="preserve">Response: </w:t>
-      </w:r>
-    </w:p>
-    <w:p>
-      <w:pPr>
-        <w:rPr>
-          <w:b/>
-          <w:bCs/>
-          <w:color w:val="2F5496" w:themeColor="accent1" w:themeShade="BF"/>
-        </w:rPr>
-      </w:pPr>
-      <w:r>
-        <w:rPr>
-          <w:b/>
-          <w:bCs/>
-          <w:color w:val="2F5496" w:themeColor="accent1" w:themeShade="BF"/>
-          <w:highlight w:val="yellow"/>
-        </w:rPr>
-        <w:t>NEED TO INCORPORATE</w:t>
-      </w:r>
-    </w:p>
-    <w:p>
-      <w:pPr>
-        <w:rPr>
-          <w:b/>
-          <w:bCs/>
-          <w:color w:val="2F5496" w:themeColor="accent1" w:themeShade="BF"/>
-        </w:rPr>
-      </w:pPr>
-    </w:p>
-    <w:p>
-      <w:pPr>
-        <w:rPr>
-          <w:b/>
-          <w:bCs/>
-        </w:rPr>
-      </w:pPr>
-      <w:r>
-        <w:rPr>
-          <w:b/>
-          <w:bCs/>
-        </w:rPr>
-        <w:t>COMMENT</w:t>
-      </w:r>
-    </w:p>
-    <w:p>
-      <w:r>
-        <w:t xml:space="preserve">L271-272: This is a strong statement, which is </w:t>
-      </w:r>
-      <w:proofErr w:type="gramStart"/>
-      <w:r>
-        <w:t>fully-supported</w:t>
-      </w:r>
-      <w:proofErr w:type="gramEnd"/>
-      <w:r>
-        <w:t xml:space="preserve"> by the results: 'this type of temporary, context- dependent compensation may be common.' It might help to include a clear statement such as this one in the Abstract.</w:t>
-      </w:r>
-    </w:p>
-    <w:p>
-      <w:pPr>
-        <w:rPr>
-          <w:b/>
-          <w:bCs/>
-          <w:color w:val="2F5496" w:themeColor="accent1" w:themeShade="BF"/>
-        </w:rPr>
-      </w:pPr>
-      <w:r>
-        <w:rPr>
-          <w:b/>
-          <w:bCs/>
-          <w:color w:val="2F5496" w:themeColor="accent1" w:themeShade="BF"/>
-        </w:rPr>
-        <w:t xml:space="preserve">Response: </w:t>
-      </w:r>
-    </w:p>
-    <w:p>
-      <w:pPr>
-        <w:rPr>
-          <w:b/>
-          <w:bCs/>
-          <w:color w:val="2F5496" w:themeColor="accent1" w:themeShade="BF"/>
-        </w:rPr>
-      </w:pPr>
-      <w:r>
-        <w:rPr>
-          <w:b/>
-          <w:bCs/>
-          <w:color w:val="2F5496" w:themeColor="accent1" w:themeShade="BF"/>
-        </w:rPr>
-        <w:t>We appreciate this observation! We have incorporated this statement into the Abstract (</w:t>
-      </w:r>
-      <w:r>
-        <w:rPr>
-          <w:b/>
-          <w:bCs/>
-          <w:color w:val="2F5496" w:themeColor="accent1" w:themeShade="BF"/>
-          <w:highlight w:val="yellow"/>
-        </w:rPr>
-        <w:t>lines</w:t>
-      </w:r>
-      <w:r>
-        <w:rPr>
-          <w:b/>
-          <w:bCs/>
-          <w:color w:val="2F5496" w:themeColor="accent1" w:themeShade="BF"/>
-        </w:rPr>
-        <w:t>).</w:t>
-      </w:r>
-    </w:p>
-    <w:p>
-      <w:pPr>
-        <w:rPr>
-          <w:b/>
-          <w:bCs/>
-          <w:color w:val="2F5496" w:themeColor="accent1" w:themeShade="BF"/>
-        </w:rPr>
-      </w:pPr>
-    </w:p>
-    <w:p>
-      <w:pPr>
-        <w:rPr>
-          <w:b/>
-          <w:bCs/>
-        </w:rPr>
-      </w:pPr>
-      <w:r>
-        <w:rPr>
-          <w:b/>
-          <w:bCs/>
-        </w:rPr>
-        <w:br w:type="page"/>
-      </w:r>
-    </w:p>
-    <w:p>
-      <w:pPr>
-        <w:jc w:val="center"/>
-        <w:rPr>
-          <w:b/>
-          <w:bCs/>
-          <w:caps/>
-          <w:sz w:val="24"/>
-          <w:szCs w:val="24"/>
+          <w:color w:val="2F5496" w:themeColor="accent1" w:themeShade="BF"/>
         </w:rPr>
       </w:pPr>
     </w:p>
@@ -4876,8 +5127,8 @@
       </w:pPr>
     </w:p>
     <w:sectPr>
-      <w:headerReference w:type="default" r:id="rId15"/>
-      <w:footerReference w:type="default" r:id="rId16"/>
+      <w:headerReference w:type="default" r:id="rId11"/>
+      <w:footerReference w:type="default" r:id="rId12"/>
       <w:pgSz w:w="12240" w:h="15840"/>
       <w:pgMar w:top="1440" w:right="1440" w:bottom="1440" w:left="1440" w:header="720" w:footer="720" w:gutter="0"/>
       <w:cols w:space="720"/>
@@ -4885,64 +5136,6 @@
     </w:sectPr>
   </w:body>
 </w:document>
-</file>
-
-<file path=word/comments.xml><?xml version="1.0" encoding="utf-8"?>
-<w:comments xmlns:wpc="http://schemas.microsoft.com/office/word/2010/wordprocessingCanvas" xmlns:cx="http://schemas.microsoft.com/office/drawing/2014/chartex" xmlns:cx1="http://schemas.microsoft.com/office/drawing/2015/9/8/chartex" xmlns:cx2="http://schemas.microsoft.com/office/drawing/2015/10/21/chartex" xmlns:cx3="http://schemas.microsoft.com/office/drawing/2016/5/9/chartex" xmlns:cx4="http://schemas.microsoft.com/office/drawing/2016/5/10/chartex" xmlns:cx5="http://schemas.microsoft.com/office/drawing/2016/5/11/chartex" xmlns:cx6="http://schemas.microsoft.com/office/drawing/2016/5/12/chartex" xmlns:cx7="http://schemas.microsoft.com/office/drawing/2016/5/13/chartex" xmlns:cx8="http://schemas.microsoft.com/office/drawing/2016/5/14/chartex" xmlns:mc="http://schemas.openxmlformats.org/markup-compatibility/2006" xmlns:aink="http://schemas.microsoft.com/office/drawing/2016/ink" xmlns:am3d="http://schemas.microsoft.com/office/drawing/2017/model3d" xmlns:o="urn:schemas-microsoft-com:office:office" xmlns:r="http://schemas.openxmlformats.org/officeDocument/2006/relationships" xmlns:m="http://schemas.openxmlformats.org/officeDocument/2006/math" xmlns:v="urn:schemas-microsoft-com:vml" xmlns:wp14="http://schemas.microsoft.com/office/word/2010/wordprocessingDrawing" xmlns:wp="http://schemas.openxmlformats.org/drawingml/2006/wordprocessingDrawing" xmlns:w10="urn:schemas-microsoft-com:office:word" xmlns:w="http://schemas.openxmlformats.org/wordprocessingml/2006/main" xmlns:w14="http://schemas.microsoft.com/office/word/2010/wordml" xmlns:w15="http://schemas.microsoft.com/office/word/2012/wordml" xmlns:w16cex="http://schemas.microsoft.com/office/word/2018/wordml/cex" xmlns:w16cid="http://schemas.microsoft.com/office/word/2016/wordml/cid" xmlns:w16="http://schemas.microsoft.com/office/word/2018/wordml" xmlns:w16sdtdh="http://schemas.microsoft.com/office/word/2020/wordml/sdtdatahash" xmlns:w16se="http://schemas.microsoft.com/office/word/2015/wordml/symex" xmlns:wpg="http://schemas.microsoft.com/office/word/2010/wordprocessingGroup" xmlns:wpi="http://schemas.microsoft.com/office/word/2010/wordprocessingInk" xmlns:wne="http://schemas.microsoft.com/office/word/2006/wordml" xmlns:wps="http://schemas.microsoft.com/office/word/2010/wordprocessingShape" mc:Ignorable="w14 w15 w16se w16cid w16 w16cex w16sdtdh wp14">
-  <w:comment w:id="0" w:author="Diaz,Renata M" w:date="2022-01-02T15:43:00Z" w:initials="DM">
-    <w:p>
-      <w:pPr>
-        <w:pStyle w:val="CommentText"/>
-      </w:pPr>
-      <w:r>
-        <w:rPr>
-          <w:rStyle w:val="CommentReference"/>
-        </w:rPr>
-        <w:annotationRef/>
-      </w:r>
-      <w:r>
-        <w:t>I am divided on whether to include this analysis as a supplement.</w:t>
-      </w:r>
-    </w:p>
-  </w:comment>
-  <w:comment w:id="1" w:author="Diaz,Renata M" w:date="2022-01-02T15:47:00Z" w:initials="DM">
-    <w:p>
-      <w:pPr>
-        <w:pStyle w:val="CommentText"/>
-      </w:pPr>
-      <w:r>
-        <w:rPr>
-          <w:rStyle w:val="CommentReference"/>
-        </w:rPr>
-        <w:annotationRef/>
-      </w:r>
-      <w:r>
-        <w:t>Ok this convinces me to put in the supplement.</w:t>
-      </w:r>
-    </w:p>
-  </w:comment>
-</w:comments>
-</file>
-
-<file path=word/commentsExtended.xml><?xml version="1.0" encoding="utf-8"?>
-<w15:commentsEx xmlns:wpc="http://schemas.microsoft.com/office/word/2010/wordprocessingCanvas" xmlns:cx="http://schemas.microsoft.com/office/drawing/2014/chartex" xmlns:cx1="http://schemas.microsoft.com/office/drawing/2015/9/8/chartex" xmlns:cx2="http://schemas.microsoft.com/office/drawing/2015/10/21/chartex" xmlns:cx3="http://schemas.microsoft.com/office/drawing/2016/5/9/chartex" xmlns:cx4="http://schemas.microsoft.com/office/drawing/2016/5/10/chartex" xmlns:cx5="http://schemas.microsoft.com/office/drawing/2016/5/11/chartex" xmlns:cx6="http://schemas.microsoft.com/office/drawing/2016/5/12/chartex" xmlns:cx7="http://schemas.microsoft.com/office/drawing/2016/5/13/chartex" xmlns:cx8="http://schemas.microsoft.com/office/drawing/2016/5/14/chartex" xmlns:mc="http://schemas.openxmlformats.org/markup-compatibility/2006" xmlns:aink="http://schemas.microsoft.com/office/drawing/2016/ink" xmlns:am3d="http://schemas.microsoft.com/office/drawing/2017/model3d" xmlns:o="urn:schemas-microsoft-com:office:office" xmlns:r="http://schemas.openxmlformats.org/officeDocument/2006/relationships" xmlns:m="http://schemas.openxmlformats.org/officeDocument/2006/math" xmlns:v="urn:schemas-microsoft-com:vml" xmlns:wp14="http://schemas.microsoft.com/office/word/2010/wordprocessingDrawing" xmlns:wp="http://schemas.openxmlformats.org/drawingml/2006/wordprocessingDrawing" xmlns:w10="urn:schemas-microsoft-com:office:word" xmlns:w="http://schemas.openxmlformats.org/wordprocessingml/2006/main" xmlns:w14="http://schemas.microsoft.com/office/word/2010/wordml" xmlns:w15="http://schemas.microsoft.com/office/word/2012/wordml" xmlns:w16cex="http://schemas.microsoft.com/office/word/2018/wordml/cex" xmlns:w16cid="http://schemas.microsoft.com/office/word/2016/wordml/cid" xmlns:w16="http://schemas.microsoft.com/office/word/2018/wordml" xmlns:w16sdtdh="http://schemas.microsoft.com/office/word/2020/wordml/sdtdatahash" xmlns:w16se="http://schemas.microsoft.com/office/word/2015/wordml/symex" xmlns:wpg="http://schemas.microsoft.com/office/word/2010/wordprocessingGroup" xmlns:wpi="http://schemas.microsoft.com/office/word/2010/wordprocessingInk" xmlns:wne="http://schemas.microsoft.com/office/word/2006/wordml" xmlns:wps="http://schemas.microsoft.com/office/word/2010/wordprocessingShape" mc:Ignorable="w14 w15 w16se w16cid w16 w16cex w16sdtdh wp14">
-  <w15:commentEx w15:paraId="1F7EC5DE" w15:done="0"/>
-  <w15:commentEx w15:paraId="45199012" w15:done="0"/>
-</w15:commentsEx>
-</file>
-
-<file path=word/commentsExtensible.xml><?xml version="1.0" encoding="utf-8"?>
-<w16cex:commentsExtensible xmlns:wpc="http://schemas.microsoft.com/office/word/2010/wordprocessingCanvas" xmlns:cx="http://schemas.microsoft.com/office/drawing/2014/chartex" xmlns:cx1="http://schemas.microsoft.com/office/drawing/2015/9/8/chartex" xmlns:cx2="http://schemas.microsoft.com/office/drawing/2015/10/21/chartex" xmlns:cx3="http://schemas.microsoft.com/office/drawing/2016/5/9/chartex" xmlns:cx4="http://schemas.microsoft.com/office/drawing/2016/5/10/chartex" xmlns:cx5="http://schemas.microsoft.com/office/drawing/2016/5/11/chartex" xmlns:cx6="http://schemas.microsoft.com/office/drawing/2016/5/12/chartex" xmlns:cx7="http://schemas.microsoft.com/office/drawing/2016/5/13/chartex" xmlns:cx8="http://schemas.microsoft.com/office/drawing/2016/5/14/chartex" xmlns:mc="http://schemas.openxmlformats.org/markup-compatibility/2006" xmlns:aink="http://schemas.microsoft.com/office/drawing/2016/ink" xmlns:am3d="http://schemas.microsoft.com/office/drawing/2017/model3d" xmlns:o="urn:schemas-microsoft-com:office:office" xmlns:r="http://schemas.openxmlformats.org/officeDocument/2006/relationships" xmlns:m="http://schemas.openxmlformats.org/officeDocument/2006/math" xmlns:v="urn:schemas-microsoft-com:vml" xmlns:wp14="http://schemas.microsoft.com/office/word/2010/wordprocessingDrawing" xmlns:wp="http://schemas.openxmlformats.org/drawingml/2006/wordprocessingDrawing" xmlns:w10="urn:schemas-microsoft-com:office:word" xmlns:w="http://schemas.openxmlformats.org/wordprocessingml/2006/main" xmlns:w14="http://schemas.microsoft.com/office/word/2010/wordml" xmlns:w15="http://schemas.microsoft.com/office/word/2012/wordml" xmlns:w16cex="http://schemas.microsoft.com/office/word/2018/wordml/cex" xmlns:w16cid="http://schemas.microsoft.com/office/word/2016/wordml/cid" xmlns:w16="http://schemas.microsoft.com/office/word/2018/wordml" xmlns:w16sdtdh="http://schemas.microsoft.com/office/word/2020/wordml/sdtdatahash" xmlns:w16se="http://schemas.microsoft.com/office/word/2015/wordml/symex" xmlns:wpg="http://schemas.microsoft.com/office/word/2010/wordprocessingGroup" xmlns:wpi="http://schemas.microsoft.com/office/word/2010/wordprocessingInk" xmlns:wne="http://schemas.microsoft.com/office/word/2006/wordml" xmlns:wps="http://schemas.microsoft.com/office/word/2010/wordprocessingShape" mc:Ignorable="w14 w15 w16se w16cid w16 w16cex w16sdtdh wp14">
-  <w16cex:commentExtensible w16cex:durableId="257C468F" w16cex:dateUtc="2022-01-02T20:43:00Z"/>
-  <w16cex:commentExtensible w16cex:durableId="257C479E" w16cex:dateUtc="2022-01-02T20:47:00Z"/>
-</w16cex:commentsExtensible>
-</file>
-
-<file path=word/commentsIds.xml><?xml version="1.0" encoding="utf-8"?>
-<w16cid:commentsIds xmlns:wpc="http://schemas.microsoft.com/office/word/2010/wordprocessingCanvas" xmlns:cx="http://schemas.microsoft.com/office/drawing/2014/chartex" xmlns:cx1="http://schemas.microsoft.com/office/drawing/2015/9/8/chartex" xmlns:cx2="http://schemas.microsoft.com/office/drawing/2015/10/21/chartex" xmlns:cx3="http://schemas.microsoft.com/office/drawing/2016/5/9/chartex" xmlns:cx4="http://schemas.microsoft.com/office/drawing/2016/5/10/chartex" xmlns:cx5="http://schemas.microsoft.com/office/drawing/2016/5/11/chartex" xmlns:cx6="http://schemas.microsoft.com/office/drawing/2016/5/12/chartex" xmlns:cx7="http://schemas.microsoft.com/office/drawing/2016/5/13/chartex" xmlns:cx8="http://schemas.microsoft.com/office/drawing/2016/5/14/chartex" xmlns:mc="http://schemas.openxmlformats.org/markup-compatibility/2006" xmlns:aink="http://schemas.microsoft.com/office/drawing/2016/ink" xmlns:am3d="http://schemas.microsoft.com/office/drawing/2017/model3d" xmlns:o="urn:schemas-microsoft-com:office:office" xmlns:r="http://schemas.openxmlformats.org/officeDocument/2006/relationships" xmlns:m="http://schemas.openxmlformats.org/officeDocument/2006/math" xmlns:v="urn:schemas-microsoft-com:vml" xmlns:wp14="http://schemas.microsoft.com/office/word/2010/wordprocessingDrawing" xmlns:wp="http://schemas.openxmlformats.org/drawingml/2006/wordprocessingDrawing" xmlns:w10="urn:schemas-microsoft-com:office:word" xmlns:w="http://schemas.openxmlformats.org/wordprocessingml/2006/main" xmlns:w14="http://schemas.microsoft.com/office/word/2010/wordml" xmlns:w15="http://schemas.microsoft.com/office/word/2012/wordml" xmlns:w16cex="http://schemas.microsoft.com/office/word/2018/wordml/cex" xmlns:w16cid="http://schemas.microsoft.com/office/word/2016/wordml/cid" xmlns:w16="http://schemas.microsoft.com/office/word/2018/wordml" xmlns:w16sdtdh="http://schemas.microsoft.com/office/word/2020/wordml/sdtdatahash" xmlns:w16se="http://schemas.microsoft.com/office/word/2015/wordml/symex" xmlns:wpg="http://schemas.microsoft.com/office/word/2010/wordprocessingGroup" xmlns:wpi="http://schemas.microsoft.com/office/word/2010/wordprocessingInk" xmlns:wne="http://schemas.microsoft.com/office/word/2006/wordml" xmlns:wps="http://schemas.microsoft.com/office/word/2010/wordprocessingShape" mc:Ignorable="w14 w15 w16se w16cid w16 w16cex w16sdtdh wp14">
-  <w16cid:commentId w16cid:paraId="1F7EC5DE" w16cid:durableId="257C468F"/>
-  <w16cid:commentId w16cid:paraId="45199012" w16cid:durableId="257C479E"/>
-</w16cid:commentsIds>
 </file>
 
 <file path=word/endnotes.xml><?xml version="1.0" encoding="utf-8"?>
@@ -5476,14 +5669,6 @@
     <w:abstractNumId w:val="2"/>
   </w:num>
 </w:numbering>
-</file>
-
-<file path=word/people.xml><?xml version="1.0" encoding="utf-8"?>
-<w15:people xmlns:wpc="http://schemas.microsoft.com/office/word/2010/wordprocessingCanvas" xmlns:cx="http://schemas.microsoft.com/office/drawing/2014/chartex" xmlns:cx1="http://schemas.microsoft.com/office/drawing/2015/9/8/chartex" xmlns:cx2="http://schemas.microsoft.com/office/drawing/2015/10/21/chartex" xmlns:cx3="http://schemas.microsoft.com/office/drawing/2016/5/9/chartex" xmlns:cx4="http://schemas.microsoft.com/office/drawing/2016/5/10/chartex" xmlns:cx5="http://schemas.microsoft.com/office/drawing/2016/5/11/chartex" xmlns:cx6="http://schemas.microsoft.com/office/drawing/2016/5/12/chartex" xmlns:cx7="http://schemas.microsoft.com/office/drawing/2016/5/13/chartex" xmlns:cx8="http://schemas.microsoft.com/office/drawing/2016/5/14/chartex" xmlns:mc="http://schemas.openxmlformats.org/markup-compatibility/2006" xmlns:aink="http://schemas.microsoft.com/office/drawing/2016/ink" xmlns:am3d="http://schemas.microsoft.com/office/drawing/2017/model3d" xmlns:o="urn:schemas-microsoft-com:office:office" xmlns:r="http://schemas.openxmlformats.org/officeDocument/2006/relationships" xmlns:m="http://schemas.openxmlformats.org/officeDocument/2006/math" xmlns:v="urn:schemas-microsoft-com:vml" xmlns:wp14="http://schemas.microsoft.com/office/word/2010/wordprocessingDrawing" xmlns:wp="http://schemas.openxmlformats.org/drawingml/2006/wordprocessingDrawing" xmlns:w10="urn:schemas-microsoft-com:office:word" xmlns:w="http://schemas.openxmlformats.org/wordprocessingml/2006/main" xmlns:w14="http://schemas.microsoft.com/office/word/2010/wordml" xmlns:w15="http://schemas.microsoft.com/office/word/2012/wordml" xmlns:w16cex="http://schemas.microsoft.com/office/word/2018/wordml/cex" xmlns:w16cid="http://schemas.microsoft.com/office/word/2016/wordml/cid" xmlns:w16="http://schemas.microsoft.com/office/word/2018/wordml" xmlns:w16sdtdh="http://schemas.microsoft.com/office/word/2020/wordml/sdtdatahash" xmlns:w16se="http://schemas.microsoft.com/office/word/2015/wordml/symex" xmlns:wpg="http://schemas.microsoft.com/office/word/2010/wordprocessingGroup" xmlns:wpi="http://schemas.microsoft.com/office/word/2010/wordprocessingInk" xmlns:wne="http://schemas.microsoft.com/office/word/2006/wordml" xmlns:wps="http://schemas.microsoft.com/office/word/2010/wordprocessingShape" mc:Ignorable="w14 w15 w16se w16cid w16 w16cex w16sdtdh wp14">
-  <w15:person w15:author="Diaz,Renata M">
-    <w15:presenceInfo w15:providerId="AD" w15:userId="S::diaz.renata@ufl.edu::887f1fd4-2761-4d05-a769-649c729a9df8"/>
-  </w15:person>
-</w15:people>
 </file>
 
 <file path=word/styles.xml><?xml version="1.0" encoding="utf-8"?>

</xml_diff>